<commit_message>
commit on 2022-08-26 at 17:49:14
</commit_message>
<xml_diff>
--- a/english/resume/long-academic/DiStasioLuca-CV.docx
+++ b/english/resume/long-academic/DiStasioLuca-CV.docx
@@ -121,7 +121,17 @@
                 <w:szCs w:val="28"/>
                 <w:lang w:val="en-US"/>
               </w:rPr>
-              <w:t>R&amp;D Professional</w:t>
+              <w:t>Postdoctoral Research</w:t>
+            </w:r>
+            <w:r>
+              <w:rPr>
+                <w:b/>
+                <w:bCs/>
+                <w:sz w:val="28"/>
+                <w:szCs w:val="28"/>
+                <w:lang w:val="en-US"/>
+              </w:rPr>
+              <w:t>er</w:t>
             </w:r>
           </w:p>
         </w:tc>
@@ -1237,23 +1247,7 @@
                 <w:szCs w:val="20"/>
                 <w:lang w:val="en-US"/>
               </w:rPr>
-              <w:t>Developed automated software pipelines for the semi- and un-supervised generation and analysis of numerical models (mesh generation, CSM/</w:t>
-            </w:r>
-            <w:r>
-              <w:rPr>
-                <w:sz w:val="20"/>
-                <w:szCs w:val="20"/>
-                <w:lang w:val="en-US"/>
-              </w:rPr>
-              <w:t>Fracture Mechanics</w:t>
-            </w:r>
-            <w:r>
-              <w:rPr>
-                <w:sz w:val="20"/>
-                <w:szCs w:val="20"/>
-                <w:lang w:val="en-US"/>
-              </w:rPr>
-              <w:t xml:space="preserve"> simulation, data analysis)</w:t>
+              <w:t>Developed automated software pipelines for the semi- and un-supervised generation and analysis of numerical models (mesh generation, CSM/Fracture Mechanics simulation, data analysis)</w:t>
             </w:r>
           </w:p>
           <w:p>
@@ -1848,15 +1842,7 @@
                 <w:szCs w:val="20"/>
                 <w:lang w:val="en-US"/>
               </w:rPr>
-              <w:t>Kickstarted</w:t>
-            </w:r>
-            <w:r>
-              <w:rPr>
-                <w:sz w:val="20"/>
-                <w:szCs w:val="20"/>
-                <w:lang w:val="en-US"/>
-              </w:rPr>
-              <w:t xml:space="preserve"> an international research project (between institutions in France, Sweden and Germany) with multiple stakeholders and overlapping requirements</w:t>
+              <w:t>Kickstarted an international research project (between institutions in France, Sweden and Germany) with multiple stakeholders and overlapping requirements</w:t>
             </w:r>
           </w:p>
           <w:p>
@@ -2928,23 +2914,7 @@
                 <w:szCs w:val="20"/>
                 <w:lang w:val="en-US"/>
               </w:rPr>
-              <w:t xml:space="preserve"> </w:t>
-            </w:r>
-            <w:r>
-              <w:rPr>
-                <w:sz w:val="20"/>
-                <w:szCs w:val="20"/>
-                <w:lang w:val="en-US"/>
-              </w:rPr>
-              <w:t>undergraduate student</w:t>
-            </w:r>
-            <w:r>
-              <w:rPr>
-                <w:sz w:val="20"/>
-                <w:szCs w:val="20"/>
-                <w:lang w:val="en-US"/>
-              </w:rPr>
-              <w:t xml:space="preserve"> in </w:t>
+              <w:t xml:space="preserve"> undergraduate student in </w:t>
             </w:r>
             <w:r>
               <w:rPr>
@@ -3117,9 +3087,6 @@
           <w:tcPr>
             <w:tcW w:w="2260" w:type="dxa"/>
             <w:gridSpan w:val="4"/>
-            <w:tcBorders>
-              <w:bottom w:val="single" w:sz="18" w:space="0" w:color="auto"/>
-            </w:tcBorders>
           </w:tcPr>
           <w:p>
             <w:pPr>
@@ -3134,9 +3101,6 @@
           <w:tcPr>
             <w:tcW w:w="7086" w:type="dxa"/>
             <w:gridSpan w:val="36"/>
-            <w:tcBorders>
-              <w:bottom w:val="single" w:sz="18" w:space="0" w:color="auto"/>
-            </w:tcBorders>
           </w:tcPr>
           <w:p>
             <w:pPr>
@@ -3174,6 +3138,182 @@
       <w:tr>
         <w:tc>
           <w:tcPr>
+            <w:tcW w:w="2260" w:type="dxa"/>
+            <w:gridSpan w:val="4"/>
+          </w:tcPr>
+          <w:p>
+            <w:pPr>
+              <w:spacing w:after="120"/>
+              <w:rPr>
+                <w:lang w:val="en-US"/>
+              </w:rPr>
+            </w:pPr>
+          </w:p>
+        </w:tc>
+        <w:tc>
+          <w:tcPr>
+            <w:tcW w:w="7086" w:type="dxa"/>
+            <w:gridSpan w:val="36"/>
+          </w:tcPr>
+          <w:p>
+            <w:pPr>
+              <w:pStyle w:val="ListParagraph"/>
+              <w:spacing w:after="120"/>
+              <w:ind w:left="360"/>
+              <w:rPr>
+                <w:sz w:val="20"/>
+                <w:szCs w:val="20"/>
+                <w:lang w:val="en-US"/>
+              </w:rPr>
+            </w:pPr>
+          </w:p>
+        </w:tc>
+      </w:tr>
+      <w:tr>
+        <w:tc>
+          <w:tcPr>
+            <w:tcW w:w="2260" w:type="dxa"/>
+            <w:gridSpan w:val="4"/>
+          </w:tcPr>
+          <w:p>
+            <w:pPr>
+              <w:spacing w:after="120"/>
+              <w:rPr>
+                <w:lang w:val="en-US"/>
+              </w:rPr>
+            </w:pPr>
+          </w:p>
+        </w:tc>
+        <w:tc>
+          <w:tcPr>
+            <w:tcW w:w="7086" w:type="dxa"/>
+            <w:gridSpan w:val="36"/>
+          </w:tcPr>
+          <w:p>
+            <w:pPr>
+              <w:pStyle w:val="ListParagraph"/>
+              <w:spacing w:after="120"/>
+              <w:ind w:left="360"/>
+              <w:rPr>
+                <w:sz w:val="20"/>
+                <w:szCs w:val="20"/>
+                <w:lang w:val="en-US"/>
+              </w:rPr>
+            </w:pPr>
+          </w:p>
+        </w:tc>
+      </w:tr>
+      <w:tr>
+        <w:tc>
+          <w:tcPr>
+            <w:tcW w:w="2260" w:type="dxa"/>
+            <w:gridSpan w:val="4"/>
+          </w:tcPr>
+          <w:p>
+            <w:pPr>
+              <w:spacing w:after="120"/>
+              <w:rPr>
+                <w:lang w:val="en-US"/>
+              </w:rPr>
+            </w:pPr>
+          </w:p>
+        </w:tc>
+        <w:tc>
+          <w:tcPr>
+            <w:tcW w:w="7086" w:type="dxa"/>
+            <w:gridSpan w:val="36"/>
+          </w:tcPr>
+          <w:p>
+            <w:pPr>
+              <w:pStyle w:val="ListParagraph"/>
+              <w:spacing w:after="120"/>
+              <w:ind w:left="360"/>
+              <w:rPr>
+                <w:sz w:val="20"/>
+                <w:szCs w:val="20"/>
+                <w:lang w:val="en-US"/>
+              </w:rPr>
+            </w:pPr>
+          </w:p>
+        </w:tc>
+      </w:tr>
+      <w:tr>
+        <w:tc>
+          <w:tcPr>
+            <w:tcW w:w="2260" w:type="dxa"/>
+            <w:gridSpan w:val="4"/>
+          </w:tcPr>
+          <w:p>
+            <w:pPr>
+              <w:spacing w:after="120"/>
+              <w:rPr>
+                <w:lang w:val="en-US"/>
+              </w:rPr>
+            </w:pPr>
+          </w:p>
+        </w:tc>
+        <w:tc>
+          <w:tcPr>
+            <w:tcW w:w="7086" w:type="dxa"/>
+            <w:gridSpan w:val="36"/>
+          </w:tcPr>
+          <w:p>
+            <w:pPr>
+              <w:pStyle w:val="ListParagraph"/>
+              <w:spacing w:after="120"/>
+              <w:ind w:left="360"/>
+              <w:rPr>
+                <w:sz w:val="20"/>
+                <w:szCs w:val="20"/>
+                <w:lang w:val="en-US"/>
+              </w:rPr>
+            </w:pPr>
+          </w:p>
+        </w:tc>
+      </w:tr>
+      <w:tr>
+        <w:tc>
+          <w:tcPr>
+            <w:tcW w:w="2260" w:type="dxa"/>
+            <w:gridSpan w:val="4"/>
+            <w:tcBorders>
+              <w:bottom w:val="single" w:sz="18" w:space="0" w:color="auto"/>
+            </w:tcBorders>
+          </w:tcPr>
+          <w:p>
+            <w:pPr>
+              <w:spacing w:after="120"/>
+              <w:rPr>
+                <w:lang w:val="en-US"/>
+              </w:rPr>
+            </w:pPr>
+          </w:p>
+        </w:tc>
+        <w:tc>
+          <w:tcPr>
+            <w:tcW w:w="7086" w:type="dxa"/>
+            <w:gridSpan w:val="36"/>
+            <w:tcBorders>
+              <w:bottom w:val="single" w:sz="18" w:space="0" w:color="auto"/>
+            </w:tcBorders>
+          </w:tcPr>
+          <w:p>
+            <w:pPr>
+              <w:pStyle w:val="ListParagraph"/>
+              <w:spacing w:after="120"/>
+              <w:ind w:left="360"/>
+              <w:rPr>
+                <w:sz w:val="20"/>
+                <w:szCs w:val="20"/>
+                <w:lang w:val="en-US"/>
+              </w:rPr>
+            </w:pPr>
+          </w:p>
+        </w:tc>
+      </w:tr>
+      <w:tr>
+        <w:tc>
+          <w:tcPr>
             <w:tcW w:w="9346" w:type="dxa"/>
             <w:gridSpan w:val="40"/>
             <w:tcBorders>
@@ -3539,7 +3679,6 @@
                 <w:szCs w:val="20"/>
                 <w:lang w:val="en-US"/>
               </w:rPr>
-              <w:lastRenderedPageBreak/>
               <w:t>Nov 2013</w:t>
             </w:r>
           </w:p>
@@ -5425,6 +5564,7 @@
                 <w:szCs w:val="20"/>
                 <w:lang w:val="en-US"/>
               </w:rPr>
+              <w:lastRenderedPageBreak/>
               <w:t>Jun – Jul 2020</w:t>
             </w:r>
           </w:p>
@@ -5800,7 +5940,6 @@
                 <w:szCs w:val="20"/>
                 <w:lang w:val="en-US"/>
               </w:rPr>
-              <w:lastRenderedPageBreak/>
               <w:t>Mar 2018</w:t>
             </w:r>
           </w:p>
@@ -6460,6 +6599,76 @@
                 <w:lang w:val="en-US"/>
               </w:rPr>
               <w:t>CNC Technician Certificate</w:t>
+            </w:r>
+          </w:p>
+        </w:tc>
+      </w:tr>
+      <w:tr>
+        <w:tc>
+          <w:tcPr>
+            <w:tcW w:w="2260" w:type="dxa"/>
+            <w:gridSpan w:val="4"/>
+            <w:vAlign w:val="center"/>
+          </w:tcPr>
+          <w:p>
+            <w:pPr>
+              <w:spacing w:after="120"/>
+              <w:rPr>
+                <w:lang w:val="en-US"/>
+              </w:rPr>
+            </w:pPr>
+          </w:p>
+        </w:tc>
+        <w:tc>
+          <w:tcPr>
+            <w:tcW w:w="4253" w:type="dxa"/>
+            <w:gridSpan w:val="23"/>
+            <w:vAlign w:val="center"/>
+          </w:tcPr>
+          <w:p>
+            <w:pPr>
+              <w:spacing w:after="120"/>
+              <w:rPr>
+                <w:smallCaps/>
+                <w:sz w:val="20"/>
+                <w:szCs w:val="20"/>
+                <w:lang w:val="it-IT"/>
+              </w:rPr>
+            </w:pPr>
+            <w:r>
+              <w:rPr>
+                <w:smallCaps/>
+                <w:sz w:val="20"/>
+                <w:szCs w:val="20"/>
+                <w:lang w:val="it-IT"/>
+              </w:rPr>
+              <w:t>Centro di Formazione Salesiano Don Bosco</w:t>
+            </w:r>
+          </w:p>
+        </w:tc>
+        <w:tc>
+          <w:tcPr>
+            <w:tcW w:w="2833" w:type="dxa"/>
+            <w:gridSpan w:val="13"/>
+            <w:vAlign w:val="center"/>
+          </w:tcPr>
+          <w:p>
+            <w:pPr>
+              <w:spacing w:after="120"/>
+              <w:jc w:val="right"/>
+              <w:rPr>
+                <w:sz w:val="20"/>
+                <w:szCs w:val="20"/>
+                <w:lang w:val="en-US"/>
+              </w:rPr>
+            </w:pPr>
+            <w:r>
+              <w:rPr>
+                <w:sz w:val="20"/>
+                <w:szCs w:val="20"/>
+                <w:lang w:val="en-US"/>
+              </w:rPr>
+              <w:t>Italy</w:t>
             </w:r>
           </w:p>
         </w:tc>
@@ -6502,15 +6711,6 @@
                 <w:lang w:val="it-IT"/>
               </w:rPr>
             </w:pPr>
-            <w:r>
-              <w:rPr>
-                <w:smallCaps/>
-                <w:sz w:val="20"/>
-                <w:szCs w:val="20"/>
-                <w:lang w:val="it-IT"/>
-              </w:rPr>
-              <w:t>Centro di Formazione Salesiano Don Bosco</w:t>
-            </w:r>
           </w:p>
         </w:tc>
         <w:tc>
@@ -6532,14 +6732,6 @@
                 <w:lang w:val="en-US"/>
               </w:rPr>
             </w:pPr>
-            <w:r>
-              <w:rPr>
-                <w:sz w:val="20"/>
-                <w:szCs w:val="20"/>
-                <w:lang w:val="en-US"/>
-              </w:rPr>
-              <w:t>Italy</w:t>
-            </w:r>
           </w:p>
         </w:tc>
       </w:tr>
@@ -7316,6 +7508,209 @@
         </w:tc>
       </w:tr>
       <w:tr>
+        <w:trPr>
+          <w:gridAfter w:val="1"/>
+          <w:wAfter w:w="17" w:type="dxa"/>
+        </w:trPr>
+        <w:tc>
+          <w:tcPr>
+            <w:tcW w:w="778" w:type="dxa"/>
+            <w:vAlign w:val="center"/>
+          </w:tcPr>
+          <w:p>
+            <w:pPr>
+              <w:spacing w:after="120"/>
+              <w:jc w:val="center"/>
+              <w:rPr>
+                <w:sz w:val="20"/>
+                <w:szCs w:val="20"/>
+                <w:lang w:val="en-US"/>
+              </w:rPr>
+            </w:pPr>
+          </w:p>
+        </w:tc>
+        <w:tc>
+          <w:tcPr>
+            <w:tcW w:w="775" w:type="dxa"/>
+            <w:gridSpan w:val="2"/>
+            <w:vAlign w:val="center"/>
+          </w:tcPr>
+          <w:p>
+            <w:pPr>
+              <w:spacing w:after="120"/>
+              <w:jc w:val="center"/>
+              <w:rPr>
+                <w:sz w:val="20"/>
+                <w:szCs w:val="20"/>
+                <w:lang w:val="en-US"/>
+              </w:rPr>
+            </w:pPr>
+          </w:p>
+        </w:tc>
+        <w:tc>
+          <w:tcPr>
+            <w:tcW w:w="1133" w:type="dxa"/>
+            <w:gridSpan w:val="3"/>
+            <w:vAlign w:val="center"/>
+          </w:tcPr>
+          <w:p>
+            <w:pPr>
+              <w:spacing w:after="120"/>
+              <w:jc w:val="center"/>
+              <w:rPr>
+                <w:sz w:val="20"/>
+                <w:szCs w:val="20"/>
+                <w:lang w:val="en-US"/>
+              </w:rPr>
+            </w:pPr>
+          </w:p>
+        </w:tc>
+        <w:tc>
+          <w:tcPr>
+            <w:tcW w:w="850" w:type="dxa"/>
+            <w:gridSpan w:val="5"/>
+            <w:vAlign w:val="center"/>
+          </w:tcPr>
+          <w:p>
+            <w:pPr>
+              <w:spacing w:after="120"/>
+              <w:jc w:val="center"/>
+              <w:rPr>
+                <w:sz w:val="20"/>
+                <w:szCs w:val="20"/>
+                <w:lang w:val="en-US"/>
+              </w:rPr>
+            </w:pPr>
+          </w:p>
+        </w:tc>
+        <w:tc>
+          <w:tcPr>
+            <w:tcW w:w="709" w:type="dxa"/>
+            <w:gridSpan w:val="4"/>
+            <w:vAlign w:val="center"/>
+          </w:tcPr>
+          <w:p>
+            <w:pPr>
+              <w:spacing w:after="120"/>
+              <w:jc w:val="center"/>
+              <w:rPr>
+                <w:sz w:val="20"/>
+                <w:szCs w:val="20"/>
+                <w:lang w:val="en-US"/>
+              </w:rPr>
+            </w:pPr>
+          </w:p>
+        </w:tc>
+        <w:tc>
+          <w:tcPr>
+            <w:tcW w:w="709" w:type="dxa"/>
+            <w:gridSpan w:val="3"/>
+            <w:vAlign w:val="center"/>
+          </w:tcPr>
+          <w:p>
+            <w:pPr>
+              <w:spacing w:after="120"/>
+              <w:jc w:val="center"/>
+              <w:rPr>
+                <w:sz w:val="20"/>
+                <w:szCs w:val="20"/>
+                <w:lang w:val="en-US"/>
+              </w:rPr>
+            </w:pPr>
+          </w:p>
+        </w:tc>
+        <w:tc>
+          <w:tcPr>
+            <w:tcW w:w="708" w:type="dxa"/>
+            <w:gridSpan w:val="2"/>
+            <w:vAlign w:val="center"/>
+          </w:tcPr>
+          <w:p>
+            <w:pPr>
+              <w:spacing w:after="120"/>
+              <w:jc w:val="center"/>
+              <w:rPr>
+                <w:sz w:val="20"/>
+                <w:szCs w:val="20"/>
+                <w:lang w:val="en-US"/>
+              </w:rPr>
+            </w:pPr>
+          </w:p>
+        </w:tc>
+        <w:tc>
+          <w:tcPr>
+            <w:tcW w:w="993" w:type="dxa"/>
+            <w:gridSpan w:val="8"/>
+            <w:vAlign w:val="center"/>
+          </w:tcPr>
+          <w:p>
+            <w:pPr>
+              <w:spacing w:after="120"/>
+              <w:jc w:val="center"/>
+              <w:rPr>
+                <w:sz w:val="20"/>
+                <w:szCs w:val="20"/>
+                <w:lang w:val="en-US"/>
+              </w:rPr>
+            </w:pPr>
+          </w:p>
+        </w:tc>
+        <w:tc>
+          <w:tcPr>
+            <w:tcW w:w="708" w:type="dxa"/>
+            <w:gridSpan w:val="3"/>
+            <w:vAlign w:val="center"/>
+          </w:tcPr>
+          <w:p>
+            <w:pPr>
+              <w:spacing w:after="120"/>
+              <w:jc w:val="center"/>
+              <w:rPr>
+                <w:sz w:val="20"/>
+                <w:szCs w:val="20"/>
+                <w:lang w:val="en-US"/>
+              </w:rPr>
+            </w:pPr>
+          </w:p>
+        </w:tc>
+        <w:tc>
+          <w:tcPr>
+            <w:tcW w:w="851" w:type="dxa"/>
+            <w:gridSpan w:val="5"/>
+            <w:vAlign w:val="center"/>
+          </w:tcPr>
+          <w:p>
+            <w:pPr>
+              <w:spacing w:after="120"/>
+              <w:jc w:val="center"/>
+              <w:rPr>
+                <w:sz w:val="20"/>
+                <w:szCs w:val="20"/>
+                <w:lang w:val="en-US"/>
+              </w:rPr>
+            </w:pPr>
+          </w:p>
+        </w:tc>
+        <w:tc>
+          <w:tcPr>
+            <w:tcW w:w="1115" w:type="dxa"/>
+            <w:gridSpan w:val="3"/>
+            <w:vAlign w:val="center"/>
+          </w:tcPr>
+          <w:p>
+            <w:pPr>
+              <w:spacing w:after="120"/>
+              <w:jc w:val="center"/>
+              <w:rPr>
+                <w:sz w:val="20"/>
+                <w:szCs w:val="20"/>
+                <w:lang w:val="en-US"/>
+              </w:rPr>
+            </w:pPr>
+          </w:p>
+        </w:tc>
+      </w:tr>
+      <w:tr>
         <w:tc>
           <w:tcPr>
             <w:tcW w:w="2402" w:type="dxa"/>
@@ -7599,6 +7994,86 @@
           <w:tcPr>
             <w:tcW w:w="3111" w:type="dxa"/>
             <w:gridSpan w:val="8"/>
+            <w:vAlign w:val="center"/>
+          </w:tcPr>
+          <w:p>
+            <w:pPr>
+              <w:spacing w:after="120"/>
+              <w:jc w:val="center"/>
+              <w:rPr>
+                <w:sz w:val="20"/>
+                <w:szCs w:val="20"/>
+                <w:lang w:val="en-US"/>
+              </w:rPr>
+            </w:pPr>
+            <w:r>
+              <w:rPr>
+                <w:sz w:val="20"/>
+                <w:szCs w:val="20"/>
+                <w:lang w:val="en-US"/>
+              </w:rPr>
+              <w:t>Project management</w:t>
+            </w:r>
+          </w:p>
+        </w:tc>
+        <w:tc>
+          <w:tcPr>
+            <w:tcW w:w="2839" w:type="dxa"/>
+            <w:gridSpan w:val="14"/>
+            <w:vAlign w:val="center"/>
+          </w:tcPr>
+          <w:p>
+            <w:pPr>
+              <w:spacing w:after="120"/>
+              <w:jc w:val="center"/>
+              <w:rPr>
+                <w:sz w:val="20"/>
+                <w:szCs w:val="20"/>
+                <w:lang w:val="en-US"/>
+              </w:rPr>
+            </w:pPr>
+            <w:r>
+              <w:rPr>
+                <w:sz w:val="20"/>
+                <w:szCs w:val="20"/>
+                <w:lang w:val="en-US"/>
+              </w:rPr>
+              <w:t>Funding and budgeting</w:t>
+            </w:r>
+          </w:p>
+        </w:tc>
+        <w:tc>
+          <w:tcPr>
+            <w:tcW w:w="3396" w:type="dxa"/>
+            <w:gridSpan w:val="18"/>
+            <w:vAlign w:val="center"/>
+          </w:tcPr>
+          <w:p>
+            <w:pPr>
+              <w:spacing w:after="120"/>
+              <w:jc w:val="center"/>
+              <w:rPr>
+                <w:sz w:val="20"/>
+                <w:szCs w:val="20"/>
+                <w:lang w:val="en-US"/>
+              </w:rPr>
+            </w:pPr>
+            <w:r>
+              <w:rPr>
+                <w:sz w:val="20"/>
+                <w:szCs w:val="20"/>
+                <w:lang w:val="en-US"/>
+              </w:rPr>
+              <w:t>Technical writing and communication</w:t>
+            </w:r>
+          </w:p>
+        </w:tc>
+      </w:tr>
+      <w:tr>
+        <w:tc>
+          <w:tcPr>
+            <w:tcW w:w="3111" w:type="dxa"/>
+            <w:gridSpan w:val="8"/>
             <w:tcBorders>
               <w:bottom w:val="single" w:sz="18" w:space="0" w:color="auto"/>
             </w:tcBorders>
@@ -7614,14 +8089,6 @@
                 <w:lang w:val="en-US"/>
               </w:rPr>
             </w:pPr>
-            <w:r>
-              <w:rPr>
-                <w:sz w:val="20"/>
-                <w:szCs w:val="20"/>
-                <w:lang w:val="en-US"/>
-              </w:rPr>
-              <w:t>Project management</w:t>
-            </w:r>
           </w:p>
         </w:tc>
         <w:tc>
@@ -7643,14 +8110,6 @@
                 <w:lang w:val="en-US"/>
               </w:rPr>
             </w:pPr>
-            <w:r>
-              <w:rPr>
-                <w:sz w:val="20"/>
-                <w:szCs w:val="20"/>
-                <w:lang w:val="en-US"/>
-              </w:rPr>
-              <w:t>Funding and budgeting</w:t>
-            </w:r>
           </w:p>
         </w:tc>
         <w:tc>
@@ -7672,14 +8131,6 @@
                 <w:lang w:val="en-US"/>
               </w:rPr>
             </w:pPr>
-            <w:r>
-              <w:rPr>
-                <w:sz w:val="20"/>
-                <w:szCs w:val="20"/>
-                <w:lang w:val="en-US"/>
-              </w:rPr>
-              <w:t>Technical writing and communication</w:t>
-            </w:r>
           </w:p>
         </w:tc>
       </w:tr>
@@ -7959,9 +8410,6 @@
           <w:tcPr>
             <w:tcW w:w="2260" w:type="dxa"/>
             <w:gridSpan w:val="4"/>
-            <w:tcBorders>
-              <w:bottom w:val="single" w:sz="18" w:space="0" w:color="auto"/>
-            </w:tcBorders>
           </w:tcPr>
           <w:p>
             <w:pPr>
@@ -7978,9 +8426,6 @@
           <w:tcPr>
             <w:tcW w:w="1305" w:type="dxa"/>
             <w:gridSpan w:val="8"/>
-            <w:tcBorders>
-              <w:bottom w:val="single" w:sz="18" w:space="0" w:color="auto"/>
-            </w:tcBorders>
           </w:tcPr>
           <w:p>
             <w:pPr>
@@ -8009,9 +8454,6 @@
           <w:tcPr>
             <w:tcW w:w="2604" w:type="dxa"/>
             <w:gridSpan w:val="12"/>
-            <w:tcBorders>
-              <w:bottom w:val="single" w:sz="18" w:space="0" w:color="auto"/>
-            </w:tcBorders>
           </w:tcPr>
           <w:p>
             <w:pPr>
@@ -8036,9 +8478,6 @@
           <w:tcPr>
             <w:tcW w:w="1294" w:type="dxa"/>
             <w:gridSpan w:val="8"/>
-            <w:tcBorders>
-              <w:bottom w:val="single" w:sz="18" w:space="0" w:color="auto"/>
-            </w:tcBorders>
           </w:tcPr>
           <w:p>
             <w:pPr>
@@ -8067,9 +8506,6 @@
           <w:tcPr>
             <w:tcW w:w="1883" w:type="dxa"/>
             <w:gridSpan w:val="8"/>
-            <w:tcBorders>
-              <w:bottom w:val="single" w:sz="18" w:space="0" w:color="auto"/>
-            </w:tcBorders>
           </w:tcPr>
           <w:p>
             <w:pPr>
@@ -8088,6 +8524,264 @@
               </w:rPr>
               <w:t>Working knowledge</w:t>
             </w:r>
+          </w:p>
+        </w:tc>
+      </w:tr>
+      <w:tr>
+        <w:tc>
+          <w:tcPr>
+            <w:tcW w:w="2260" w:type="dxa"/>
+            <w:gridSpan w:val="4"/>
+          </w:tcPr>
+          <w:p>
+            <w:pPr>
+              <w:spacing w:after="120"/>
+              <w:rPr>
+                <w:sz w:val="20"/>
+                <w:szCs w:val="20"/>
+                <w:lang w:val="en-US"/>
+              </w:rPr>
+            </w:pPr>
+          </w:p>
+        </w:tc>
+        <w:tc>
+          <w:tcPr>
+            <w:tcW w:w="1305" w:type="dxa"/>
+            <w:gridSpan w:val="8"/>
+          </w:tcPr>
+          <w:p>
+            <w:pPr>
+              <w:spacing w:after="120"/>
+              <w:rPr>
+                <w:b/>
+                <w:bCs/>
+                <w:sz w:val="20"/>
+                <w:szCs w:val="20"/>
+                <w:lang w:val="en-US"/>
+              </w:rPr>
+            </w:pPr>
+          </w:p>
+        </w:tc>
+        <w:tc>
+          <w:tcPr>
+            <w:tcW w:w="2604" w:type="dxa"/>
+            <w:gridSpan w:val="12"/>
+          </w:tcPr>
+          <w:p>
+            <w:pPr>
+              <w:spacing w:after="120"/>
+              <w:rPr>
+                <w:sz w:val="20"/>
+                <w:szCs w:val="20"/>
+                <w:lang w:val="en-US"/>
+              </w:rPr>
+            </w:pPr>
+          </w:p>
+        </w:tc>
+        <w:tc>
+          <w:tcPr>
+            <w:tcW w:w="1294" w:type="dxa"/>
+            <w:gridSpan w:val="8"/>
+          </w:tcPr>
+          <w:p>
+            <w:pPr>
+              <w:spacing w:after="120"/>
+              <w:rPr>
+                <w:b/>
+                <w:bCs/>
+                <w:sz w:val="20"/>
+                <w:szCs w:val="20"/>
+                <w:lang w:val="en-US"/>
+              </w:rPr>
+            </w:pPr>
+          </w:p>
+        </w:tc>
+        <w:tc>
+          <w:tcPr>
+            <w:tcW w:w="1883" w:type="dxa"/>
+            <w:gridSpan w:val="8"/>
+          </w:tcPr>
+          <w:p>
+            <w:pPr>
+              <w:spacing w:after="120"/>
+              <w:rPr>
+                <w:sz w:val="20"/>
+                <w:szCs w:val="20"/>
+                <w:lang w:val="en-US"/>
+              </w:rPr>
+            </w:pPr>
+          </w:p>
+        </w:tc>
+      </w:tr>
+      <w:tr>
+        <w:tc>
+          <w:tcPr>
+            <w:tcW w:w="2260" w:type="dxa"/>
+            <w:gridSpan w:val="4"/>
+          </w:tcPr>
+          <w:p>
+            <w:pPr>
+              <w:spacing w:after="120"/>
+              <w:rPr>
+                <w:sz w:val="20"/>
+                <w:szCs w:val="20"/>
+                <w:lang w:val="en-US"/>
+              </w:rPr>
+            </w:pPr>
+          </w:p>
+        </w:tc>
+        <w:tc>
+          <w:tcPr>
+            <w:tcW w:w="1305" w:type="dxa"/>
+            <w:gridSpan w:val="8"/>
+          </w:tcPr>
+          <w:p>
+            <w:pPr>
+              <w:spacing w:after="120"/>
+              <w:rPr>
+                <w:b/>
+                <w:bCs/>
+                <w:sz w:val="20"/>
+                <w:szCs w:val="20"/>
+                <w:lang w:val="en-US"/>
+              </w:rPr>
+            </w:pPr>
+          </w:p>
+        </w:tc>
+        <w:tc>
+          <w:tcPr>
+            <w:tcW w:w="2604" w:type="dxa"/>
+            <w:gridSpan w:val="12"/>
+          </w:tcPr>
+          <w:p>
+            <w:pPr>
+              <w:spacing w:after="120"/>
+              <w:rPr>
+                <w:sz w:val="20"/>
+                <w:szCs w:val="20"/>
+                <w:lang w:val="en-US"/>
+              </w:rPr>
+            </w:pPr>
+          </w:p>
+        </w:tc>
+        <w:tc>
+          <w:tcPr>
+            <w:tcW w:w="1294" w:type="dxa"/>
+            <w:gridSpan w:val="8"/>
+          </w:tcPr>
+          <w:p>
+            <w:pPr>
+              <w:spacing w:after="120"/>
+              <w:rPr>
+                <w:b/>
+                <w:bCs/>
+                <w:sz w:val="20"/>
+                <w:szCs w:val="20"/>
+                <w:lang w:val="en-US"/>
+              </w:rPr>
+            </w:pPr>
+          </w:p>
+        </w:tc>
+        <w:tc>
+          <w:tcPr>
+            <w:tcW w:w="1883" w:type="dxa"/>
+            <w:gridSpan w:val="8"/>
+          </w:tcPr>
+          <w:p>
+            <w:pPr>
+              <w:spacing w:after="120"/>
+              <w:rPr>
+                <w:sz w:val="20"/>
+                <w:szCs w:val="20"/>
+                <w:lang w:val="en-US"/>
+              </w:rPr>
+            </w:pPr>
+          </w:p>
+        </w:tc>
+      </w:tr>
+      <w:tr>
+        <w:tc>
+          <w:tcPr>
+            <w:tcW w:w="2260" w:type="dxa"/>
+            <w:gridSpan w:val="4"/>
+          </w:tcPr>
+          <w:p>
+            <w:pPr>
+              <w:spacing w:after="120"/>
+              <w:rPr>
+                <w:sz w:val="20"/>
+                <w:szCs w:val="20"/>
+                <w:lang w:val="en-US"/>
+              </w:rPr>
+            </w:pPr>
+          </w:p>
+        </w:tc>
+        <w:tc>
+          <w:tcPr>
+            <w:tcW w:w="1305" w:type="dxa"/>
+            <w:gridSpan w:val="8"/>
+          </w:tcPr>
+          <w:p>
+            <w:pPr>
+              <w:spacing w:after="120"/>
+              <w:rPr>
+                <w:b/>
+                <w:bCs/>
+                <w:sz w:val="20"/>
+                <w:szCs w:val="20"/>
+                <w:lang w:val="en-US"/>
+              </w:rPr>
+            </w:pPr>
+          </w:p>
+        </w:tc>
+        <w:tc>
+          <w:tcPr>
+            <w:tcW w:w="2604" w:type="dxa"/>
+            <w:gridSpan w:val="12"/>
+          </w:tcPr>
+          <w:p>
+            <w:pPr>
+              <w:spacing w:after="120"/>
+              <w:rPr>
+                <w:sz w:val="20"/>
+                <w:szCs w:val="20"/>
+                <w:lang w:val="en-US"/>
+              </w:rPr>
+            </w:pPr>
+          </w:p>
+        </w:tc>
+        <w:tc>
+          <w:tcPr>
+            <w:tcW w:w="1294" w:type="dxa"/>
+            <w:gridSpan w:val="8"/>
+          </w:tcPr>
+          <w:p>
+            <w:pPr>
+              <w:spacing w:after="120"/>
+              <w:rPr>
+                <w:b/>
+                <w:bCs/>
+                <w:sz w:val="20"/>
+                <w:szCs w:val="20"/>
+                <w:lang w:val="en-US"/>
+              </w:rPr>
+            </w:pPr>
+          </w:p>
+        </w:tc>
+        <w:tc>
+          <w:tcPr>
+            <w:tcW w:w="1883" w:type="dxa"/>
+            <w:gridSpan w:val="8"/>
+          </w:tcPr>
+          <w:p>
+            <w:pPr>
+              <w:spacing w:after="120"/>
+              <w:rPr>
+                <w:sz w:val="20"/>
+                <w:szCs w:val="20"/>
+                <w:lang w:val="en-US"/>
+              </w:rPr>
+            </w:pPr>
           </w:p>
         </w:tc>
       </w:tr>
@@ -8116,6 +8810,7 @@
                 <w:smallCaps/>
                 <w:lang w:val="en-US"/>
               </w:rPr>
+              <w:lastRenderedPageBreak/>
               <w:t>Projects</w:t>
             </w:r>
           </w:p>
@@ -8473,7 +9168,6 @@
                 <w:szCs w:val="20"/>
                 <w:lang w:val="en-US"/>
               </w:rPr>
-              <w:lastRenderedPageBreak/>
               <w:t>In collaboration with:</w:t>
             </w:r>
             <w:r>
@@ -9536,7 +10230,6 @@
                 <w:smallCaps/>
                 <w:lang w:val="en-US"/>
               </w:rPr>
-              <w:lastRenderedPageBreak/>
               <w:t>Publications</w:t>
             </w:r>
           </w:p>
@@ -9596,6 +10289,7 @@
                 <w:szCs w:val="20"/>
                 <w:lang w:val="it-IT"/>
               </w:rPr>
+              <w:lastRenderedPageBreak/>
               <w:t xml:space="preserve">Di Stasio, L., </w:t>
             </w:r>
             <w:proofErr w:type="spellStart"/>
@@ -10417,7 +11111,6 @@
                 <w:szCs w:val="20"/>
                 <w:lang w:val="en-US"/>
               </w:rPr>
-              <w:lastRenderedPageBreak/>
               <w:t>https://</w:t>
             </w:r>
             <w:r>
@@ -10460,7 +11153,6 @@
                 <w:smallCaps/>
                 <w:lang w:val="en-US"/>
               </w:rPr>
-              <w:lastRenderedPageBreak/>
               <w:t>Conference Proceedings</w:t>
             </w:r>
           </w:p>
@@ -11508,7 +12200,18 @@
                 <w:szCs w:val="20"/>
                 <w:lang w:val="en-US"/>
               </w:rPr>
-              <w:t>Towards tough self-healing thin-ply laminates – Insights from computational micromechanical modeling and high-temperature experimental investigation of onset and propagation of transverse cracking</w:t>
+              <w:t xml:space="preserve">Towards tough self-healing thin-ply laminates – Insights from computational micromechanical modeling and high-temperature experimental investigation of </w:t>
+            </w:r>
+            <w:r>
+              <w:rPr>
+                <w:i/>
+                <w:iCs/>
+                <w:sz w:val="20"/>
+                <w:szCs w:val="20"/>
+                <w:lang w:val="en-US"/>
+              </w:rPr>
+              <w:lastRenderedPageBreak/>
+              <w:t>onset and propagation of transverse cracking</w:t>
             </w:r>
             <w:r>
               <w:rPr>
@@ -11612,39 +12315,7 @@
                 <w:szCs w:val="20"/>
                 <w:lang w:val="en-US"/>
               </w:rPr>
-              <w:t>, L.,</w:t>
-            </w:r>
-            <w:r>
-              <w:rPr>
-                <w:sz w:val="20"/>
-                <w:szCs w:val="20"/>
-                <w:lang w:val="en-US"/>
-              </w:rPr>
-              <w:t xml:space="preserve"> </w:t>
-            </w:r>
-            <w:r>
-              <w:rPr>
-                <w:sz w:val="20"/>
-                <w:szCs w:val="20"/>
-                <w:lang w:val="en-US"/>
-              </w:rPr>
-              <w:t xml:space="preserve">(2019, </w:t>
-            </w:r>
-            <w:r>
-              <w:rPr>
-                <w:sz w:val="20"/>
-                <w:szCs w:val="20"/>
-                <w:lang w:val="en-US"/>
-              </w:rPr>
-              <w:t>October 16</w:t>
-            </w:r>
-            <w:r>
-              <w:rPr>
-                <w:sz w:val="20"/>
-                <w:szCs w:val="20"/>
-                <w:lang w:val="en-US"/>
-              </w:rPr>
-              <w:t xml:space="preserve">). </w:t>
+              <w:t xml:space="preserve">, L., (2019, October 16). </w:t>
             </w:r>
             <w:r>
               <w:rPr>
@@ -11782,15 +12453,7 @@
                 <w:szCs w:val="20"/>
                 <w:lang w:val="it-IT"/>
               </w:rPr>
-              <w:t xml:space="preserve"> 26</w:t>
-            </w:r>
-            <w:r>
-              <w:rPr>
-                <w:sz w:val="20"/>
-                <w:szCs w:val="20"/>
-                <w:lang w:val="it-IT"/>
-              </w:rPr>
-              <w:t xml:space="preserve">). </w:t>
+              <w:t xml:space="preserve"> 26). </w:t>
             </w:r>
             <w:r>
               <w:rPr>
@@ -11808,23 +12471,7 @@
                 <w:szCs w:val="20"/>
                 <w:lang w:val="en-US"/>
               </w:rPr>
-              <w:t xml:space="preserve"> [Seminar, oral presentation]. Invited seminar at</w:t>
-            </w:r>
-            <w:r>
-              <w:rPr>
-                <w:sz w:val="20"/>
-                <w:szCs w:val="20"/>
-                <w:lang w:val="en-US"/>
-              </w:rPr>
-              <w:t xml:space="preserve"> Universidad de Sevilla, ETSI, Elasticity and Strength of Materials Group, Sevilla, Spain</w:t>
-            </w:r>
-            <w:r>
-              <w:rPr>
-                <w:sz w:val="20"/>
-                <w:szCs w:val="20"/>
-                <w:lang w:val="en-US"/>
-              </w:rPr>
-              <w:t>.</w:t>
+              <w:t xml:space="preserve"> [Seminar, oral presentation]. Invited seminar at Universidad de Sevilla, ETSI, Elasticity and Strength of Materials Group, Sevilla, Spain.</w:t>
             </w:r>
           </w:p>
           <w:p>
@@ -11896,23 +12543,7 @@
                 <w:szCs w:val="20"/>
                 <w:lang w:val="it-IT"/>
               </w:rPr>
-              <w:t xml:space="preserve"> </w:t>
-            </w:r>
-            <w:r>
-              <w:rPr>
-                <w:sz w:val="20"/>
-                <w:szCs w:val="20"/>
-                <w:lang w:val="it-IT"/>
-              </w:rPr>
-              <w:t>18</w:t>
-            </w:r>
-            <w:r>
-              <w:rPr>
-                <w:sz w:val="20"/>
-                <w:szCs w:val="20"/>
-                <w:lang w:val="it-IT"/>
-              </w:rPr>
-              <w:t xml:space="preserve">). </w:t>
+              <w:t xml:space="preserve"> 18). </w:t>
             </w:r>
             <w:r>
               <w:rPr>
@@ -11930,31 +12561,7 @@
                 <w:szCs w:val="20"/>
                 <w:lang w:val="en-US"/>
               </w:rPr>
-              <w:t xml:space="preserve"> [</w:t>
-            </w:r>
-            <w:r>
-              <w:rPr>
-                <w:sz w:val="20"/>
-                <w:szCs w:val="20"/>
-                <w:lang w:val="en-US"/>
-              </w:rPr>
-              <w:t>Conference session</w:t>
-            </w:r>
-            <w:r>
-              <w:rPr>
-                <w:sz w:val="20"/>
-                <w:szCs w:val="20"/>
-                <w:lang w:val="en-US"/>
-              </w:rPr>
-              <w:t xml:space="preserve">, oral presentation]. </w:t>
-            </w:r>
-            <w:r>
-              <w:rPr>
-                <w:sz w:val="20"/>
-                <w:szCs w:val="20"/>
-                <w:lang w:val="en-US"/>
-              </w:rPr>
-              <w:t>7</w:t>
+              <w:t xml:space="preserve"> [Conference session, oral presentation]. 7</w:t>
             </w:r>
             <w:r>
               <w:rPr>
@@ -11971,31 +12578,7 @@
                 <w:szCs w:val="20"/>
                 <w:lang w:val="en-US"/>
               </w:rPr>
-              <w:t xml:space="preserve"> ECCOMAS Thematic Conference on the Mechanical Response of Composites (Composites 2019)</w:t>
-            </w:r>
-            <w:r>
-              <w:rPr>
-                <w:sz w:val="20"/>
-                <w:szCs w:val="20"/>
-                <w:lang w:val="en-US"/>
-              </w:rPr>
-              <w:t xml:space="preserve">, </w:t>
-            </w:r>
-            <w:r>
-              <w:rPr>
-                <w:sz w:val="20"/>
-                <w:szCs w:val="20"/>
-                <w:lang w:val="en-US"/>
-              </w:rPr>
-              <w:t xml:space="preserve">Girona, </w:t>
-            </w:r>
-            <w:r>
-              <w:rPr>
-                <w:sz w:val="20"/>
-                <w:szCs w:val="20"/>
-                <w:lang w:val="en-US"/>
-              </w:rPr>
-              <w:t>Spain.</w:t>
+              <w:t xml:space="preserve"> ECCOMAS Thematic Conference on the Mechanical Response of Composites (Composites 2019), Girona, Spain.</w:t>
             </w:r>
           </w:p>
           <w:p>
@@ -12049,23 +12632,7 @@
                 <w:szCs w:val="20"/>
                 <w:lang w:val="en-US"/>
               </w:rPr>
-              <w:t xml:space="preserve">, L., (2019, </w:t>
-            </w:r>
-            <w:r>
-              <w:rPr>
-                <w:sz w:val="20"/>
-                <w:szCs w:val="20"/>
-                <w:lang w:val="en-US"/>
-              </w:rPr>
-              <w:t>September 17</w:t>
-            </w:r>
-            <w:r>
-              <w:rPr>
-                <w:sz w:val="20"/>
-                <w:szCs w:val="20"/>
-                <w:lang w:val="en-US"/>
-              </w:rPr>
-              <w:t xml:space="preserve">). </w:t>
+              <w:t xml:space="preserve">, L., (2019, September 17). </w:t>
             </w:r>
             <w:r>
               <w:rPr>
@@ -12083,23 +12650,7 @@
                 <w:szCs w:val="20"/>
                 <w:lang w:val="en-US"/>
               </w:rPr>
-              <w:t xml:space="preserve"> [Seminar, oral presentation]. Invited seminar at </w:t>
-            </w:r>
-            <w:r>
-              <w:rPr>
-                <w:sz w:val="20"/>
-                <w:szCs w:val="20"/>
-                <w:lang w:val="en-US"/>
-              </w:rPr>
-              <w:t>IMDEA Materials Institute, Madrid, Spain</w:t>
-            </w:r>
-            <w:r>
-              <w:rPr>
-                <w:sz w:val="20"/>
-                <w:szCs w:val="20"/>
-                <w:lang w:val="en-US"/>
-              </w:rPr>
-              <w:t>.</w:t>
+              <w:t xml:space="preserve"> [Seminar, oral presentation]. Invited seminar at IMDEA Materials Institute, Madrid, Spain.</w:t>
             </w:r>
           </w:p>
           <w:p>
@@ -12276,7 +12827,6 @@
                 <w:szCs w:val="20"/>
                 <w:lang w:val="it-IT"/>
               </w:rPr>
-              <w:lastRenderedPageBreak/>
               <w:t>D</w:t>
             </w:r>
             <w:r>
@@ -12321,23 +12871,7 @@
                 <w:szCs w:val="20"/>
                 <w:lang w:val="it-IT"/>
               </w:rPr>
-              <w:t xml:space="preserve"> </w:t>
-            </w:r>
-            <w:r>
-              <w:rPr>
-                <w:sz w:val="20"/>
-                <w:szCs w:val="20"/>
-                <w:lang w:val="it-IT"/>
-              </w:rPr>
-              <w:t>8</w:t>
-            </w:r>
-            <w:r>
-              <w:rPr>
-                <w:sz w:val="20"/>
-                <w:szCs w:val="20"/>
-                <w:lang w:val="it-IT"/>
-              </w:rPr>
-              <w:t xml:space="preserve">). </w:t>
+              <w:t xml:space="preserve"> 8). </w:t>
             </w:r>
             <w:r>
               <w:rPr>
@@ -12355,15 +12889,7 @@
                 <w:szCs w:val="20"/>
                 <w:lang w:val="en-US"/>
               </w:rPr>
-              <w:t xml:space="preserve"> [Conference session, oral presentation]. </w:t>
-            </w:r>
-            <w:r>
-              <w:rPr>
-                <w:sz w:val="20"/>
-                <w:szCs w:val="20"/>
-                <w:lang w:val="en-US"/>
-              </w:rPr>
-              <w:t>12</w:t>
+              <w:t xml:space="preserve"> [Conference session, oral presentation]. 12</w:t>
             </w:r>
             <w:r>
               <w:rPr>
@@ -12396,23 +12922,7 @@
                 <w:szCs w:val="20"/>
                 <w:lang w:val="en-US"/>
               </w:rPr>
-              <w:t xml:space="preserve">, </w:t>
-            </w:r>
-            <w:r>
-              <w:rPr>
-                <w:sz w:val="20"/>
-                <w:szCs w:val="20"/>
-                <w:lang w:val="en-US"/>
-              </w:rPr>
-              <w:t>Sorrento, Italy</w:t>
-            </w:r>
-            <w:r>
-              <w:rPr>
-                <w:sz w:val="20"/>
-                <w:szCs w:val="20"/>
-                <w:lang w:val="en-US"/>
-              </w:rPr>
-              <w:t>.</w:t>
+              <w:t>, Sorrento, Italy.</w:t>
             </w:r>
           </w:p>
           <w:p>
@@ -12466,39 +12976,7 @@
                 <w:szCs w:val="20"/>
                 <w:lang w:val="it-IT"/>
               </w:rPr>
-              <w:t xml:space="preserve">, Z. (2019, </w:t>
-            </w:r>
-            <w:r>
-              <w:rPr>
-                <w:sz w:val="20"/>
-                <w:szCs w:val="20"/>
-                <w:lang w:val="it-IT"/>
-              </w:rPr>
-              <w:t>April</w:t>
-            </w:r>
-            <w:r>
-              <w:rPr>
-                <w:sz w:val="20"/>
-                <w:szCs w:val="20"/>
-                <w:lang w:val="it-IT"/>
-              </w:rPr>
-              <w:t xml:space="preserve"> </w:t>
-            </w:r>
-            <w:r>
-              <w:rPr>
-                <w:sz w:val="20"/>
-                <w:szCs w:val="20"/>
-                <w:lang w:val="it-IT"/>
-              </w:rPr>
-              <w:t>26</w:t>
-            </w:r>
-            <w:r>
-              <w:rPr>
-                <w:sz w:val="20"/>
-                <w:szCs w:val="20"/>
-                <w:lang w:val="it-IT"/>
-              </w:rPr>
-              <w:t xml:space="preserve">). </w:t>
+              <w:t xml:space="preserve">, Z. (2019, April 26). </w:t>
             </w:r>
             <w:r>
               <w:rPr>
@@ -12516,15 +12994,7 @@
                 <w:szCs w:val="20"/>
                 <w:lang w:val="en-US"/>
               </w:rPr>
-              <w:t xml:space="preserve"> [Conference session, oral presentation]. </w:t>
-            </w:r>
-            <w:r>
-              <w:rPr>
-                <w:sz w:val="20"/>
-                <w:szCs w:val="20"/>
-                <w:lang w:val="en-US"/>
-              </w:rPr>
-              <w:t>10</w:t>
+              <w:t xml:space="preserve"> [Conference session, oral presentation]. 10</w:t>
             </w:r>
             <w:r>
               <w:rPr>
@@ -12898,49 +13368,25 @@
                 <w:szCs w:val="20"/>
                 <w:lang w:val="it-IT"/>
               </w:rPr>
-              <w:t>, Z. (201</w:t>
-            </w:r>
+              <w:t xml:space="preserve">, Z. (2017, </w:t>
+            </w:r>
+            <w:proofErr w:type="spellStart"/>
             <w:r>
               <w:rPr>
                 <w:sz w:val="20"/>
                 <w:szCs w:val="20"/>
                 <w:lang w:val="it-IT"/>
               </w:rPr>
-              <w:t>7</w:t>
-            </w:r>
+              <w:t>July</w:t>
+            </w:r>
+            <w:proofErr w:type="spellEnd"/>
             <w:r>
               <w:rPr>
                 <w:sz w:val="20"/>
                 <w:szCs w:val="20"/>
                 <w:lang w:val="it-IT"/>
               </w:rPr>
-              <w:t xml:space="preserve">, </w:t>
-            </w:r>
-            <w:proofErr w:type="spellStart"/>
-            <w:r>
-              <w:rPr>
-                <w:sz w:val="20"/>
-                <w:szCs w:val="20"/>
-                <w:lang w:val="it-IT"/>
-              </w:rPr>
-              <w:t>July</w:t>
-            </w:r>
-            <w:proofErr w:type="spellEnd"/>
-            <w:r>
-              <w:rPr>
-                <w:sz w:val="20"/>
-                <w:szCs w:val="20"/>
-                <w:lang w:val="it-IT"/>
-              </w:rPr>
-              <w:t xml:space="preserve"> 5</w:t>
-            </w:r>
-            <w:r>
-              <w:rPr>
-                <w:sz w:val="20"/>
-                <w:szCs w:val="20"/>
-                <w:lang w:val="it-IT"/>
-              </w:rPr>
-              <w:t xml:space="preserve">). </w:t>
+              <w:t xml:space="preserve"> 5). </w:t>
             </w:r>
             <w:r>
               <w:rPr>
@@ -13012,15 +13458,7 @@
                 <w:szCs w:val="20"/>
                 <w:lang w:val="en-US"/>
               </w:rPr>
-              <w:t xml:space="preserve"> Jean Lamour, Nancy, France</w:t>
-            </w:r>
-            <w:r>
-              <w:rPr>
-                <w:sz w:val="20"/>
-                <w:szCs w:val="20"/>
-                <w:lang w:val="en-US"/>
-              </w:rPr>
-              <w:t>.</w:t>
+              <w:t xml:space="preserve"> Jean Lamour, Nancy, France.</w:t>
             </w:r>
           </w:p>
           <w:p>
@@ -13074,39 +13512,7 @@
                 <w:szCs w:val="20"/>
                 <w:lang w:val="it-IT"/>
               </w:rPr>
-              <w:t>, Z. (201</w:t>
-            </w:r>
-            <w:r>
-              <w:rPr>
-                <w:sz w:val="20"/>
-                <w:szCs w:val="20"/>
-                <w:lang w:val="it-IT"/>
-              </w:rPr>
-              <w:t>7,</w:t>
-            </w:r>
-            <w:r>
-              <w:rPr>
-                <w:sz w:val="20"/>
-                <w:szCs w:val="20"/>
-                <w:lang w:val="it-IT"/>
-              </w:rPr>
-              <w:t xml:space="preserve"> April </w:t>
-            </w:r>
-            <w:r>
-              <w:rPr>
-                <w:sz w:val="20"/>
-                <w:szCs w:val="20"/>
-                <w:lang w:val="it-IT"/>
-              </w:rPr>
-              <w:t>6</w:t>
-            </w:r>
-            <w:r>
-              <w:rPr>
-                <w:sz w:val="20"/>
-                <w:szCs w:val="20"/>
-                <w:lang w:val="it-IT"/>
-              </w:rPr>
-              <w:t xml:space="preserve">). </w:t>
+              <w:t xml:space="preserve">, Z. (2017, April 6). </w:t>
             </w:r>
             <w:r>
               <w:rPr>
@@ -13124,23 +13530,7 @@
                 <w:szCs w:val="20"/>
                 <w:lang w:val="en-US"/>
               </w:rPr>
-              <w:t xml:space="preserve"> [Conference session, oral presentation]. </w:t>
-            </w:r>
-            <w:r>
-              <w:rPr>
-                <w:sz w:val="20"/>
-                <w:szCs w:val="20"/>
-                <w:lang w:val="en-US"/>
-              </w:rPr>
-              <w:t>International Materials Research Meeting in the Greater Region</w:t>
-            </w:r>
-            <w:r>
-              <w:rPr>
-                <w:sz w:val="20"/>
-                <w:szCs w:val="20"/>
-                <w:lang w:val="en-US"/>
-              </w:rPr>
-              <w:t>.</w:t>
+              <w:t xml:space="preserve"> [Conference session, oral presentation]. International Materials Research Meeting in the Greater Region.</w:t>
             </w:r>
           </w:p>
           <w:p>
@@ -13280,15 +13670,7 @@
                 <w:szCs w:val="20"/>
                 <w:lang w:val="en-US"/>
               </w:rPr>
-              <w:t xml:space="preserve"> 201</w:t>
-            </w:r>
-            <w:r>
-              <w:rPr>
-                <w:sz w:val="20"/>
-                <w:szCs w:val="20"/>
-                <w:lang w:val="en-US"/>
-              </w:rPr>
-              <w:t>6</w:t>
+              <w:t xml:space="preserve"> 2016</w:t>
             </w:r>
             <w:r>
               <w:rPr>
@@ -13895,6 +14277,7 @@
                 <w:szCs w:val="20"/>
                 <w:lang w:val="fr-FR"/>
               </w:rPr>
+              <w:lastRenderedPageBreak/>
               <w:t>Autum</w:t>
             </w:r>
             <w:proofErr w:type="spellEnd"/>
@@ -15221,7 +15604,6 @@
                 <w:szCs w:val="20"/>
                 <w:lang w:val="en-US"/>
               </w:rPr>
-              <w:lastRenderedPageBreak/>
               <w:t>TA(s):</w:t>
             </w:r>
           </w:p>
@@ -15596,14 +15978,7 @@
                 <w:smallCaps/>
                 <w:lang w:val="en-US"/>
               </w:rPr>
-              <w:t>Mechanics of Materials I</w:t>
-            </w:r>
-            <w:r>
-              <w:rPr>
-                <w:smallCaps/>
-                <w:lang w:val="en-US"/>
-              </w:rPr>
-              <w:t xml:space="preserve"> (in French)</w:t>
+              <w:t>Mechanics of Materials I (in French)</w:t>
             </w:r>
           </w:p>
         </w:tc>
@@ -15905,31 +16280,7 @@
                 <w:szCs w:val="20"/>
                 <w:lang w:val="en-US"/>
               </w:rPr>
-              <w:t>Feb</w:t>
-            </w:r>
-            <w:r>
-              <w:rPr>
-                <w:sz w:val="20"/>
-                <w:szCs w:val="20"/>
-                <w:lang w:val="en-US"/>
-              </w:rPr>
-              <w:t xml:space="preserve"> – </w:t>
-            </w:r>
-            <w:r>
-              <w:rPr>
-                <w:sz w:val="20"/>
-                <w:szCs w:val="20"/>
-                <w:lang w:val="en-US"/>
-              </w:rPr>
-              <w:t>Jun</w:t>
-            </w:r>
-            <w:r>
-              <w:rPr>
-                <w:sz w:val="20"/>
-                <w:szCs w:val="20"/>
-                <w:lang w:val="en-US"/>
-              </w:rPr>
-              <w:t xml:space="preserve"> 2017</w:t>
+              <w:t>Feb – Jun 2017</w:t>
             </w:r>
           </w:p>
         </w:tc>
@@ -15952,14 +16303,7 @@
                 <w:smallCaps/>
                 <w:lang w:val="en-US"/>
               </w:rPr>
-              <w:t>Solid Mechanics</w:t>
-            </w:r>
-            <w:r>
-              <w:rPr>
-                <w:smallCaps/>
-                <w:lang w:val="en-US"/>
-              </w:rPr>
-              <w:t xml:space="preserve"> (in French)</w:t>
+              <w:t>Solid Mechanics (in French)</w:t>
             </w:r>
           </w:p>
         </w:tc>
@@ -16843,58 +17187,15 @@
                 <w:szCs w:val="20"/>
                 <w:lang w:val="en-US"/>
               </w:rPr>
-              <w:t>202</w:t>
-            </w:r>
-            <w:r>
-              <w:rPr>
-                <w:smallCaps/>
-                <w:sz w:val="20"/>
-                <w:szCs w:val="20"/>
-                <w:lang w:val="en-US"/>
-              </w:rPr>
-              <w:t>1</w:t>
-            </w:r>
-            <w:r>
-              <w:rPr>
-                <w:smallCaps/>
-                <w:sz w:val="20"/>
-                <w:szCs w:val="20"/>
-                <w:lang w:val="en-US"/>
-              </w:rPr>
-              <w:t xml:space="preserve">, </w:t>
-            </w:r>
-            <w:r>
-              <w:rPr>
-                <w:smallCaps/>
-                <w:sz w:val="20"/>
-                <w:szCs w:val="20"/>
-                <w:lang w:val="en-US"/>
-              </w:rPr>
-              <w:t>S</w:t>
-            </w:r>
-            <w:r>
-              <w:rPr>
-                <w:sz w:val="20"/>
-                <w:szCs w:val="20"/>
-                <w:lang w:val="en-US"/>
-              </w:rPr>
-              <w:t>ep</w:t>
-            </w:r>
-            <w:r>
-              <w:rPr>
-                <w:sz w:val="20"/>
-                <w:szCs w:val="20"/>
-                <w:lang w:val="en-US"/>
-              </w:rPr>
-              <w:t xml:space="preserve"> </w:t>
-            </w:r>
-            <w:r>
-              <w:rPr>
-                <w:sz w:val="20"/>
-                <w:szCs w:val="20"/>
-                <w:lang w:val="en-US"/>
-              </w:rPr>
-              <w:t>9-10/16-17</w:t>
+              <w:t>2021, S</w:t>
+            </w:r>
+            <w:r>
+              <w:rPr>
+                <w:sz w:val="20"/>
+                <w:szCs w:val="20"/>
+                <w:lang w:val="en-US"/>
+              </w:rPr>
+              <w:t>ep 9-10/16-17</w:t>
             </w:r>
           </w:p>
         </w:tc>
@@ -17080,7 +17381,16 @@
                 <w:szCs w:val="20"/>
                 <w:lang w:val="it-IT"/>
               </w:rPr>
-              <w:t xml:space="preserve">, Luca Di Stasio, Loredana Le Pera, Mariano Mollo, Giuseppe Profiti, Martino </w:t>
+              <w:t xml:space="preserve">, Luca Di Stasio, Loredana Le Pera, Mariano Mollo, </w:t>
+            </w:r>
+            <w:r>
+              <w:rPr>
+                <w:sz w:val="20"/>
+                <w:szCs w:val="20"/>
+                <w:lang w:val="it-IT"/>
+              </w:rPr>
+              <w:lastRenderedPageBreak/>
+              <w:t xml:space="preserve">Giuseppe Profiti, Martino </w:t>
             </w:r>
             <w:proofErr w:type="spellStart"/>
             <w:r>
@@ -17125,6 +17435,7 @@
                 <w:szCs w:val="20"/>
                 <w:lang w:val="en-US"/>
               </w:rPr>
+              <w:lastRenderedPageBreak/>
               <w:t xml:space="preserve">2021, </w:t>
             </w:r>
             <w:r>
@@ -17141,15 +17452,7 @@
                 <w:szCs w:val="20"/>
                 <w:lang w:val="en-US"/>
               </w:rPr>
-              <w:t xml:space="preserve"> </w:t>
-            </w:r>
-            <w:r>
-              <w:rPr>
-                <w:sz w:val="20"/>
-                <w:szCs w:val="20"/>
-                <w:lang w:val="en-US"/>
-              </w:rPr>
-              <w:t>19/26</w:t>
+              <w:t xml:space="preserve"> 19/26</w:t>
             </w:r>
           </w:p>
         </w:tc>
@@ -17440,15 +17743,7 @@
                 <w:szCs w:val="20"/>
                 <w:lang w:val="en-US"/>
               </w:rPr>
-              <w:t xml:space="preserve"> </w:t>
-            </w:r>
-            <w:r>
-              <w:rPr>
-                <w:sz w:val="20"/>
-                <w:szCs w:val="20"/>
-                <w:lang w:val="en-US"/>
-              </w:rPr>
-              <w:t>3-4</w:t>
+              <w:t xml:space="preserve"> 3-4</w:t>
             </w:r>
           </w:p>
         </w:tc>
@@ -17471,42 +17766,7 @@
                 <w:smallCaps/>
                 <w:lang w:val="en-US"/>
               </w:rPr>
-              <w:t xml:space="preserve">The </w:t>
-            </w:r>
-            <w:r>
-              <w:rPr>
-                <w:smallCaps/>
-                <w:lang w:val="en-US"/>
-              </w:rPr>
-              <w:t>Carpentr</w:t>
-            </w:r>
-            <w:r>
-              <w:rPr>
-                <w:smallCaps/>
-                <w:lang w:val="en-US"/>
-              </w:rPr>
-              <w:t>ies</w:t>
-            </w:r>
-            <w:r>
-              <w:rPr>
-                <w:smallCaps/>
-                <w:lang w:val="en-US"/>
-              </w:rPr>
-              <w:t xml:space="preserve"> </w:t>
-            </w:r>
-            <w:r>
-              <w:rPr>
-                <w:smallCaps/>
-                <w:lang w:val="en-US"/>
-              </w:rPr>
-              <w:t xml:space="preserve">Instructor Training </w:t>
-            </w:r>
-            <w:r>
-              <w:rPr>
-                <w:smallCaps/>
-                <w:lang w:val="en-US"/>
-              </w:rPr>
-              <w:t>Workshop</w:t>
+              <w:t>The Carpentries Instructor Training Workshop</w:t>
             </w:r>
           </w:p>
         </w:tc>
@@ -17648,15 +17908,7 @@
                 <w:szCs w:val="20"/>
                 <w:lang w:val="it-IT"/>
               </w:rPr>
-              <w:t xml:space="preserve">Luca Di Stasio, </w:t>
-            </w:r>
-            <w:r>
-              <w:rPr>
-                <w:sz w:val="20"/>
-                <w:szCs w:val="20"/>
-                <w:lang w:val="it-IT"/>
-              </w:rPr>
-              <w:t>Jason Williams</w:t>
+              <w:t>Luca Di Stasio, Jason Williams</w:t>
             </w:r>
           </w:p>
         </w:tc>
@@ -17683,49 +17935,15 @@
                 <w:szCs w:val="20"/>
                 <w:lang w:val="en-US"/>
               </w:rPr>
-              <w:t>202</w:t>
-            </w:r>
-            <w:r>
-              <w:rPr>
-                <w:smallCaps/>
-                <w:sz w:val="20"/>
-                <w:szCs w:val="20"/>
-                <w:lang w:val="en-US"/>
-              </w:rPr>
-              <w:t>0</w:t>
-            </w:r>
-            <w:r>
-              <w:rPr>
-                <w:smallCaps/>
-                <w:sz w:val="20"/>
-                <w:szCs w:val="20"/>
-                <w:lang w:val="en-US"/>
-              </w:rPr>
-              <w:t xml:space="preserve">, </w:t>
-            </w:r>
-            <w:r>
-              <w:rPr>
-                <w:sz w:val="20"/>
-                <w:szCs w:val="20"/>
-                <w:lang w:val="en-US"/>
-              </w:rPr>
-              <w:t>Oct</w:t>
-            </w:r>
-            <w:r>
-              <w:rPr>
-                <w:sz w:val="20"/>
-                <w:szCs w:val="20"/>
-                <w:lang w:val="en-US"/>
-              </w:rPr>
-              <w:t xml:space="preserve"> </w:t>
-            </w:r>
-            <w:r>
-              <w:rPr>
-                <w:sz w:val="20"/>
-                <w:szCs w:val="20"/>
-                <w:lang w:val="en-US"/>
-              </w:rPr>
-              <w:t>21-23</w:t>
+              <w:t xml:space="preserve">2020, </w:t>
+            </w:r>
+            <w:r>
+              <w:rPr>
+                <w:sz w:val="20"/>
+                <w:szCs w:val="20"/>
+                <w:lang w:val="en-US"/>
+              </w:rPr>
+              <w:t>Oct 21-23</w:t>
             </w:r>
           </w:p>
         </w:tc>
@@ -18104,7 +18322,6 @@
                 <w:szCs w:val="20"/>
                 <w:lang w:val="en-US"/>
               </w:rPr>
-              <w:lastRenderedPageBreak/>
               <w:t xml:space="preserve">2020, </w:t>
             </w:r>
             <w:r>
@@ -18113,15 +18330,7 @@
                 <w:szCs w:val="20"/>
                 <w:lang w:val="en-US"/>
               </w:rPr>
-              <w:t xml:space="preserve">Oct </w:t>
-            </w:r>
-            <w:r>
-              <w:rPr>
-                <w:sz w:val="20"/>
-                <w:szCs w:val="20"/>
-                <w:lang w:val="en-US"/>
-              </w:rPr>
-              <w:t>14-16</w:t>
+              <w:t>Oct 14-16</w:t>
             </w:r>
           </w:p>
         </w:tc>
@@ -18143,21 +18352,7 @@
                 <w:smallCaps/>
                 <w:lang w:val="en-US"/>
               </w:rPr>
-              <w:t xml:space="preserve">Data Carpentry </w:t>
-            </w:r>
-            <w:r>
-              <w:rPr>
-                <w:smallCaps/>
-                <w:lang w:val="en-US"/>
-              </w:rPr>
-              <w:t>Ecology</w:t>
-            </w:r>
-            <w:r>
-              <w:rPr>
-                <w:smallCaps/>
-                <w:lang w:val="en-US"/>
-              </w:rPr>
-              <w:t xml:space="preserve"> Workshop</w:t>
+              <w:t>Data Carpentry Ecology Workshop</w:t>
             </w:r>
           </w:p>
         </w:tc>
@@ -18513,23 +18708,7 @@
                 <w:szCs w:val="20"/>
                 <w:lang w:val="en-US"/>
               </w:rPr>
-              <w:t>June</w:t>
-            </w:r>
-            <w:r>
-              <w:rPr>
-                <w:sz w:val="20"/>
-                <w:szCs w:val="20"/>
-                <w:lang w:val="en-US"/>
-              </w:rPr>
-              <w:t xml:space="preserve"> </w:t>
-            </w:r>
-            <w:r>
-              <w:rPr>
-                <w:sz w:val="20"/>
-                <w:szCs w:val="20"/>
-                <w:lang w:val="en-US"/>
-              </w:rPr>
-              <w:t>22 – July 2</w:t>
+              <w:t>June 22 – July 2</w:t>
             </w:r>
           </w:p>
         </w:tc>
@@ -18725,15 +18904,7 @@
                 <w:szCs w:val="20"/>
                 <w:lang w:val="it-IT"/>
               </w:rPr>
-              <w:t xml:space="preserve">, </w:t>
-            </w:r>
-            <w:r>
-              <w:rPr>
-                <w:sz w:val="20"/>
-                <w:szCs w:val="20"/>
-                <w:lang w:val="it-IT"/>
-              </w:rPr>
-              <w:t xml:space="preserve">Sue </w:t>
+              <w:t xml:space="preserve">, Sue </w:t>
             </w:r>
             <w:proofErr w:type="spellStart"/>
             <w:r>
@@ -19147,25 +19318,7 @@
                 <w:szCs w:val="20"/>
                 <w:lang w:val="en-US"/>
               </w:rPr>
-              <w:t>20</w:t>
-            </w:r>
-            <w:r>
-              <w:rPr>
-                <w:smallCaps/>
-                <w:sz w:val="20"/>
-                <w:szCs w:val="20"/>
-                <w:lang w:val="en-US"/>
-              </w:rPr>
-              <w:t>19</w:t>
-            </w:r>
-            <w:r>
-              <w:rPr>
-                <w:smallCaps/>
-                <w:sz w:val="20"/>
-                <w:szCs w:val="20"/>
-                <w:lang w:val="en-US"/>
-              </w:rPr>
-              <w:t xml:space="preserve">, </w:t>
+              <w:t xml:space="preserve">2019, </w:t>
             </w:r>
             <w:r>
               <w:rPr>
@@ -19364,15 +19517,7 @@
                 <w:szCs w:val="20"/>
                 <w:lang w:val="it-IT"/>
               </w:rPr>
-              <w:t xml:space="preserve">, </w:t>
-            </w:r>
-            <w:r>
-              <w:rPr>
-                <w:sz w:val="20"/>
-                <w:szCs w:val="20"/>
-                <w:lang w:val="it-IT"/>
-              </w:rPr>
-              <w:t>Luca Di Stasio</w:t>
+              <w:t>, Luca Di Stasio</w:t>
             </w:r>
           </w:p>
         </w:tc>
@@ -19541,25 +19686,7 @@
                 <w:szCs w:val="20"/>
                 <w:lang w:val="en-US"/>
               </w:rPr>
-              <w:t>201</w:t>
-            </w:r>
-            <w:r>
-              <w:rPr>
-                <w:smallCaps/>
-                <w:sz w:val="20"/>
-                <w:szCs w:val="20"/>
-                <w:lang w:val="en-US"/>
-              </w:rPr>
-              <w:t>8</w:t>
-            </w:r>
-            <w:r>
-              <w:rPr>
-                <w:smallCaps/>
-                <w:sz w:val="20"/>
-                <w:szCs w:val="20"/>
-                <w:lang w:val="en-US"/>
-              </w:rPr>
-              <w:t xml:space="preserve">, </w:t>
+              <w:t xml:space="preserve">2018, </w:t>
             </w:r>
             <w:r>
               <w:rPr>
@@ -19589,21 +19716,7 @@
                 <w:smallCaps/>
                 <w:lang w:val="en-US"/>
               </w:rPr>
-              <w:t xml:space="preserve">Software Carpentry Workshop: introduction to </w:t>
-            </w:r>
-            <w:r>
-              <w:rPr>
-                <w:smallCaps/>
-                <w:lang w:val="en-US"/>
-              </w:rPr>
-              <w:t>R</w:t>
-            </w:r>
-            <w:r>
-              <w:rPr>
-                <w:smallCaps/>
-                <w:lang w:val="en-US"/>
-              </w:rPr>
-              <w:t>, Shell and Git</w:t>
+              <w:t>Software Carpentry Workshop: introduction to R, Shell and Git</w:t>
             </w:r>
           </w:p>
         </w:tc>
@@ -19749,15 +19862,7 @@
                 <w:szCs w:val="20"/>
                 <w:lang w:val="it-IT"/>
               </w:rPr>
-              <w:t>Alistair Bailey</w:t>
-            </w:r>
-            <w:r>
-              <w:rPr>
-                <w:sz w:val="20"/>
-                <w:szCs w:val="20"/>
-                <w:lang w:val="it-IT"/>
-              </w:rPr>
-              <w:t>, Luca Di Stasio</w:t>
+              <w:t>Alistair Bailey, Luca Di Stasio</w:t>
             </w:r>
           </w:p>
         </w:tc>
@@ -19974,6 +20079,7 @@
                 <w:szCs w:val="20"/>
                 <w:lang w:val="en-US"/>
               </w:rPr>
+              <w:lastRenderedPageBreak/>
               <w:t>2021, S</w:t>
             </w:r>
             <w:r>
@@ -20107,49 +20213,15 @@
                 <w:szCs w:val="20"/>
                 <w:lang w:val="en-US"/>
               </w:rPr>
-              <w:t>20</w:t>
-            </w:r>
-            <w:r>
-              <w:rPr>
-                <w:smallCaps/>
-                <w:sz w:val="20"/>
-                <w:szCs w:val="20"/>
-                <w:lang w:val="en-US"/>
-              </w:rPr>
-              <w:t>19</w:t>
-            </w:r>
-            <w:r>
-              <w:rPr>
-                <w:smallCaps/>
-                <w:sz w:val="20"/>
-                <w:szCs w:val="20"/>
-                <w:lang w:val="en-US"/>
-              </w:rPr>
-              <w:t xml:space="preserve">, </w:t>
-            </w:r>
-            <w:r>
-              <w:rPr>
-                <w:sz w:val="20"/>
-                <w:szCs w:val="20"/>
-                <w:lang w:val="en-US"/>
-              </w:rPr>
-              <w:t>May</w:t>
-            </w:r>
-            <w:r>
-              <w:rPr>
-                <w:sz w:val="20"/>
-                <w:szCs w:val="20"/>
-                <w:lang w:val="en-US"/>
-              </w:rPr>
-              <w:t xml:space="preserve"> </w:t>
-            </w:r>
-            <w:r>
-              <w:rPr>
-                <w:sz w:val="20"/>
-                <w:szCs w:val="20"/>
-                <w:lang w:val="en-US"/>
-              </w:rPr>
-              <w:t>27-29</w:t>
+              <w:t xml:space="preserve">2019, </w:t>
+            </w:r>
+            <w:r>
+              <w:rPr>
+                <w:sz w:val="20"/>
+                <w:szCs w:val="20"/>
+                <w:lang w:val="en-US"/>
+              </w:rPr>
+              <w:t>May 27-29</w:t>
             </w:r>
           </w:p>
         </w:tc>
@@ -20607,7 +20679,6 @@
                 <w:szCs w:val="20"/>
                 <w:lang w:val="en-US"/>
               </w:rPr>
-              <w:lastRenderedPageBreak/>
               <w:t>2019</w:t>
             </w:r>
           </w:p>

</xml_diff>

<commit_message>
commit on 2022-08-29 at 15:51:26
</commit_message>
<xml_diff>
--- a/english/resume/long-academic/DiStasioLuca-CV.docx
+++ b/english/resume/long-academic/DiStasioLuca-CV.docx
@@ -10374,6 +10374,7 @@
                 <w:ilvl w:val="0"/>
                 <w:numId w:val="6"/>
               </w:numPr>
+              <w:spacing w:after="60"/>
               <w:ind w:left="357" w:hanging="357"/>
               <w:contextualSpacing w:val="0"/>
               <w:jc w:val="both"/>
@@ -10391,7 +10392,25 @@
                 <w:szCs w:val="20"/>
                 <w:lang w:val="it-IT"/>
               </w:rPr>
-              <w:t xml:space="preserve">Di Stasio, L., </w:t>
+              <w:t>Di Stasio, L.,</w:t>
+            </w:r>
+            <w:r>
+              <w:rPr>
+                <w:color w:val="000000" w:themeColor="text1"/>
+                <w:sz w:val="20"/>
+                <w:szCs w:val="20"/>
+                <w:lang w:val="it-IT"/>
+              </w:rPr>
+              <w:t xml:space="preserve"> </w:t>
+            </w:r>
+            <w:r>
+              <w:rPr>
+                <w:color w:val="000000" w:themeColor="text1"/>
+                <w:sz w:val="20"/>
+                <w:szCs w:val="20"/>
+                <w:lang w:val="it-IT"/>
+              </w:rPr>
+              <w:t xml:space="preserve">&amp; </w:t>
             </w:r>
             <w:proofErr w:type="spellStart"/>
             <w:r>
@@ -10401,7 +10420,7 @@
                 <w:szCs w:val="20"/>
                 <w:lang w:val="it-IT"/>
               </w:rPr>
-              <w:t>Liu</w:t>
+              <w:t>Moran</w:t>
             </w:r>
             <w:proofErr w:type="spellEnd"/>
             <w:r>
@@ -10411,9 +10430,8 @@
                 <w:szCs w:val="20"/>
                 <w:lang w:val="it-IT"/>
               </w:rPr>
-              <w:t xml:space="preserve"> Y., &amp; </w:t>
-            </w:r>
-            <w:proofErr w:type="spellStart"/>
+              <w:t>, B. (20</w:t>
+            </w:r>
             <w:r>
               <w:rPr>
                 <w:color w:val="000000" w:themeColor="text1"/>
@@ -10421,9 +10439,8 @@
                 <w:szCs w:val="20"/>
                 <w:lang w:val="it-IT"/>
               </w:rPr>
-              <w:t>Moran</w:t>
-            </w:r>
-            <w:proofErr w:type="spellEnd"/>
+              <w:t>22</w:t>
+            </w:r>
             <w:r>
               <w:rPr>
                 <w:color w:val="000000" w:themeColor="text1"/>
@@ -10431,7 +10448,7 @@
                 <w:szCs w:val="20"/>
                 <w:lang w:val="it-IT"/>
               </w:rPr>
-              <w:t xml:space="preserve">, B. (2021). </w:t>
+              <w:t xml:space="preserve">). </w:t>
             </w:r>
             <w:r>
               <w:rPr>
@@ -10440,7 +10457,34 @@
                 <w:szCs w:val="20"/>
                 <w:lang w:val="en-US"/>
               </w:rPr>
-              <w:t xml:space="preserve">Large deformation near a crack tip in a fiber-reinforced neo-Hookean sheet with discrete and continuous distributions of fiber orientations. </w:t>
+              <w:t>Simplicity on the other side of complexity</w:t>
+            </w:r>
+            <w:r>
+              <w:rPr>
+                <w:color w:val="000000" w:themeColor="text1"/>
+                <w:sz w:val="20"/>
+                <w:szCs w:val="20"/>
+                <w:lang w:val="en-US"/>
+              </w:rPr>
+              <w:t xml:space="preserve">: asymptotic linearity and superposition </w:t>
+            </w:r>
+            <w:r>
+              <w:rPr>
+                <w:color w:val="000000" w:themeColor="text1"/>
+                <w:sz w:val="20"/>
+                <w:szCs w:val="20"/>
+                <w:lang w:val="en-US"/>
+              </w:rPr>
+              <w:t>at the tip of a Griffith crack in thin</w:t>
+            </w:r>
+            <w:r>
+              <w:rPr>
+                <w:color w:val="000000" w:themeColor="text1"/>
+                <w:sz w:val="20"/>
+                <w:szCs w:val="20"/>
+                <w:lang w:val="en-US"/>
+              </w:rPr>
+              <w:t xml:space="preserve"> neo-Hookean sheets under large deformations. </w:t>
             </w:r>
             <w:r>
               <w:rPr>
@@ -10451,58 +10495,7 @@
                 <w:szCs w:val="20"/>
                 <w:lang w:val="en-US"/>
               </w:rPr>
-              <w:t>Theoretical and Applied Fracture Mechanics, 114,</w:t>
-            </w:r>
-            <w:r>
-              <w:rPr>
-                <w:color w:val="000000" w:themeColor="text1"/>
-                <w:sz w:val="20"/>
-                <w:szCs w:val="20"/>
-                <w:lang w:val="en-US"/>
-              </w:rPr>
-              <w:t xml:space="preserve"> 103020.</w:t>
-            </w:r>
-          </w:p>
-          <w:p>
-            <w:pPr>
-              <w:pStyle w:val="ListParagraph"/>
-              <w:spacing w:after="60"/>
-              <w:ind w:left="357"/>
-              <w:contextualSpacing w:val="0"/>
-              <w:jc w:val="both"/>
-              <w:rPr>
-                <w:color w:val="000000" w:themeColor="text1"/>
-                <w:sz w:val="20"/>
-                <w:szCs w:val="20"/>
-                <w:lang w:val="en-US"/>
-              </w:rPr>
-            </w:pPr>
-            <w:r>
-              <w:rPr>
-                <w:color w:val="000000" w:themeColor="text1"/>
-                <w:sz w:val="20"/>
-                <w:szCs w:val="20"/>
-                <w:lang w:val="en-US"/>
-              </w:rPr>
-              <w:t>https://</w:t>
-            </w:r>
-            <w:r>
-              <w:rPr>
-                <w:color w:val="000000" w:themeColor="text1"/>
-                <w:sz w:val="20"/>
-                <w:szCs w:val="20"/>
-                <w:lang w:val="en-US"/>
-              </w:rPr>
-              <w:t>dx.</w:t>
-            </w:r>
-            <w:r>
-              <w:rPr>
-                <w:color w:val="000000" w:themeColor="text1"/>
-                <w:sz w:val="20"/>
-                <w:szCs w:val="20"/>
-                <w:lang w:val="en-US"/>
-              </w:rPr>
-              <w:t>doi.org/10.1016/j.tafmec.2021.103020</w:t>
+              <w:t>In preparation.</w:t>
             </w:r>
           </w:p>
           <w:p>
@@ -10512,8 +10505,10 @@
                 <w:ilvl w:val="0"/>
                 <w:numId w:val="6"/>
               </w:numPr>
+              <w:spacing w:after="60"/>
               <w:ind w:left="357" w:hanging="357"/>
               <w:contextualSpacing w:val="0"/>
+              <w:jc w:val="both"/>
               <w:rPr>
                 <w:color w:val="000000" w:themeColor="text1"/>
                 <w:sz w:val="20"/>
@@ -10528,7 +10523,25 @@
                 <w:szCs w:val="20"/>
                 <w:lang w:val="it-IT"/>
               </w:rPr>
-              <w:t xml:space="preserve">Di Stasio, L., Varna, J., &amp; </w:t>
+              <w:t>Di Stasio, L.,</w:t>
+            </w:r>
+            <w:r>
+              <w:rPr>
+                <w:color w:val="000000" w:themeColor="text1"/>
+                <w:sz w:val="20"/>
+                <w:szCs w:val="20"/>
+                <w:lang w:val="it-IT"/>
+              </w:rPr>
+              <w:t xml:space="preserve"> </w:t>
+            </w:r>
+            <w:r>
+              <w:rPr>
+                <w:color w:val="000000" w:themeColor="text1"/>
+                <w:sz w:val="20"/>
+                <w:szCs w:val="20"/>
+                <w:lang w:val="it-IT"/>
+              </w:rPr>
+              <w:t xml:space="preserve">&amp; </w:t>
             </w:r>
             <w:proofErr w:type="spellStart"/>
             <w:r>
@@ -10538,7 +10551,7 @@
                 <w:szCs w:val="20"/>
                 <w:lang w:val="it-IT"/>
               </w:rPr>
-              <w:t>Ayadi</w:t>
+              <w:t>Moran</w:t>
             </w:r>
             <w:proofErr w:type="spellEnd"/>
             <w:r>
@@ -10548,7 +10561,7 @@
                 <w:szCs w:val="20"/>
                 <w:lang w:val="it-IT"/>
               </w:rPr>
-              <w:t>, Z. (2021).</w:t>
+              <w:t>, B. (20</w:t>
             </w:r>
             <w:r>
               <w:rPr>
@@ -10557,16 +10570,63 @@
                 <w:szCs w:val="20"/>
                 <w:lang w:val="it-IT"/>
               </w:rPr>
+              <w:t>22</w:t>
+            </w:r>
+            <w:r>
+              <w:rPr>
+                <w:color w:val="000000" w:themeColor="text1"/>
+                <w:sz w:val="20"/>
+                <w:szCs w:val="20"/>
+                <w:lang w:val="it-IT"/>
+              </w:rPr>
+              <w:t xml:space="preserve">). </w:t>
+            </w:r>
+            <w:r>
+              <w:rPr>
+                <w:color w:val="000000" w:themeColor="text1"/>
+                <w:sz w:val="20"/>
+                <w:szCs w:val="20"/>
+                <w:lang w:val="en-US"/>
+              </w:rPr>
+              <w:t xml:space="preserve">Large deformations at the tip of a </w:t>
+            </w:r>
+            <w:proofErr w:type="spellStart"/>
+            <w:r>
+              <w:rPr>
+                <w:color w:val="000000" w:themeColor="text1"/>
+                <w:sz w:val="20"/>
+                <w:szCs w:val="20"/>
+                <w:lang w:val="en-US"/>
+              </w:rPr>
+              <w:t>Barenblatt</w:t>
+            </w:r>
+            <w:proofErr w:type="spellEnd"/>
+            <w:r>
+              <w:rPr>
+                <w:color w:val="000000" w:themeColor="text1"/>
+                <w:sz w:val="20"/>
+                <w:szCs w:val="20"/>
+                <w:lang w:val="en-US"/>
+              </w:rPr>
+              <w:t>-Dugdale cohesive crack in thin neo-Hookean sheets</w:t>
+            </w:r>
+            <w:r>
+              <w:rPr>
+                <w:color w:val="000000" w:themeColor="text1"/>
+                <w:sz w:val="20"/>
+                <w:szCs w:val="20"/>
+                <w:lang w:val="en-US"/>
+              </w:rPr>
+              <w:t>.</w:t>
+            </w:r>
+            <w:r>
+              <w:rPr>
+                <w:color w:val="000000" w:themeColor="text1"/>
+                <w:sz w:val="20"/>
+                <w:szCs w:val="20"/>
+                <w:lang w:val="en-US"/>
+              </w:rPr>
               <w:t xml:space="preserve"> </w:t>
-            </w:r>
-            <w:r>
-              <w:rPr>
-                <w:color w:val="000000" w:themeColor="text1"/>
-                <w:sz w:val="20"/>
-                <w:szCs w:val="20"/>
-                <w:lang w:val="en-US"/>
-              </w:rPr>
-              <w:t xml:space="preserve">Growth of interface cracks on consecutive fibers: On the same or on the opposite sides? </w:t>
             </w:r>
             <w:r>
               <w:rPr>
@@ -10577,24 +10637,153 @@
                 <w:szCs w:val="20"/>
                 <w:lang w:val="en-US"/>
               </w:rPr>
-              <w:t>Materials Today: Proceedings, 34(1),</w:t>
-            </w:r>
-            <w:r>
+              <w:t>In preparation.</w:t>
+            </w:r>
+          </w:p>
+          <w:p>
+            <w:pPr>
+              <w:pStyle w:val="ListParagraph"/>
+              <w:numPr>
+                <w:ilvl w:val="0"/>
+                <w:numId w:val="6"/>
+              </w:numPr>
+              <w:spacing w:after="60"/>
+              <w:ind w:left="357" w:hanging="357"/>
+              <w:contextualSpacing w:val="0"/>
+              <w:jc w:val="both"/>
               <w:rPr>
                 <w:color w:val="000000" w:themeColor="text1"/>
                 <w:sz w:val="20"/>
                 <w:szCs w:val="20"/>
                 <w:lang w:val="en-US"/>
               </w:rPr>
-              <w:t xml:space="preserve"> 360-365.</w:t>
+            </w:pPr>
+            <w:r>
+              <w:rPr>
+                <w:color w:val="000000" w:themeColor="text1"/>
+                <w:sz w:val="20"/>
+                <w:szCs w:val="20"/>
+                <w:lang w:val="it-IT"/>
+              </w:rPr>
+              <w:t>Di Stasio, L.,</w:t>
+            </w:r>
+            <w:r>
+              <w:rPr>
+                <w:color w:val="000000" w:themeColor="text1"/>
+                <w:sz w:val="20"/>
+                <w:szCs w:val="20"/>
+                <w:lang w:val="it-IT"/>
+              </w:rPr>
+              <w:t xml:space="preserve"> </w:t>
+            </w:r>
+            <w:r>
+              <w:rPr>
+                <w:color w:val="000000" w:themeColor="text1"/>
+                <w:sz w:val="20"/>
+                <w:szCs w:val="20"/>
+                <w:lang w:val="it-IT"/>
+              </w:rPr>
+              <w:t xml:space="preserve">&amp; </w:t>
+            </w:r>
+            <w:proofErr w:type="spellStart"/>
+            <w:r>
+              <w:rPr>
+                <w:color w:val="000000" w:themeColor="text1"/>
+                <w:sz w:val="20"/>
+                <w:szCs w:val="20"/>
+                <w:lang w:val="it-IT"/>
+              </w:rPr>
+              <w:t>Moran</w:t>
+            </w:r>
+            <w:proofErr w:type="spellEnd"/>
+            <w:r>
+              <w:rPr>
+                <w:color w:val="000000" w:themeColor="text1"/>
+                <w:sz w:val="20"/>
+                <w:szCs w:val="20"/>
+                <w:lang w:val="it-IT"/>
+              </w:rPr>
+              <w:t>, B. (20</w:t>
+            </w:r>
+            <w:r>
+              <w:rPr>
+                <w:color w:val="000000" w:themeColor="text1"/>
+                <w:sz w:val="20"/>
+                <w:szCs w:val="20"/>
+                <w:lang w:val="it-IT"/>
+              </w:rPr>
+              <w:t>22</w:t>
+            </w:r>
+            <w:r>
+              <w:rPr>
+                <w:color w:val="000000" w:themeColor="text1"/>
+                <w:sz w:val="20"/>
+                <w:szCs w:val="20"/>
+                <w:lang w:val="it-IT"/>
+              </w:rPr>
+              <w:t xml:space="preserve">). </w:t>
+            </w:r>
+            <w:r>
+              <w:rPr>
+                <w:color w:val="000000" w:themeColor="text1"/>
+                <w:sz w:val="20"/>
+                <w:szCs w:val="20"/>
+                <w:lang w:val="en-US"/>
+              </w:rPr>
+              <w:t xml:space="preserve">Asymptotic and non-asymptotic solutions for </w:t>
+            </w:r>
+            <w:r>
+              <w:rPr>
+                <w:color w:val="000000" w:themeColor="text1"/>
+                <w:sz w:val="20"/>
+                <w:szCs w:val="20"/>
+                <w:lang w:val="en-US"/>
+              </w:rPr>
+              <w:t xml:space="preserve">cracks in thin neo-Hookean sheets with crack faces loaded </w:t>
+            </w:r>
+            <w:r>
+              <w:rPr>
+                <w:color w:val="000000" w:themeColor="text1"/>
+                <w:sz w:val="20"/>
+                <w:szCs w:val="20"/>
+                <w:lang w:val="en-US"/>
+              </w:rPr>
+              <w:t xml:space="preserve">by dead and live </w:t>
+            </w:r>
+            <w:proofErr w:type="spellStart"/>
+            <w:r>
+              <w:rPr>
+                <w:color w:val="000000" w:themeColor="text1"/>
+                <w:sz w:val="20"/>
+                <w:szCs w:val="20"/>
+                <w:lang w:val="en-US"/>
+              </w:rPr>
+              <w:t xml:space="preserve">stress. </w:t>
+            </w:r>
+            <w:proofErr w:type="spellEnd"/>
+            <w:r>
+              <w:rPr>
+                <w:i/>
+                <w:iCs/>
+                <w:color w:val="000000" w:themeColor="text1"/>
+                <w:sz w:val="20"/>
+                <w:szCs w:val="20"/>
+                <w:lang w:val="en-US"/>
+              </w:rPr>
+              <w:t>In preparation.</w:t>
             </w:r>
           </w:p>
           <w:p>
             <w:pPr>
               <w:pStyle w:val="ListParagraph"/>
+              <w:numPr>
+                <w:ilvl w:val="0"/>
+                <w:numId w:val="6"/>
+              </w:numPr>
               <w:spacing w:after="60"/>
-              <w:ind w:left="357"/>
+              <w:ind w:left="357" w:hanging="357"/>
               <w:contextualSpacing w:val="0"/>
+              <w:jc w:val="both"/>
               <w:rPr>
                 <w:color w:val="000000" w:themeColor="text1"/>
                 <w:sz w:val="20"/>
@@ -10607,27 +10796,207 @@
                 <w:color w:val="000000" w:themeColor="text1"/>
                 <w:sz w:val="20"/>
                 <w:szCs w:val="20"/>
-                <w:lang w:val="en-US"/>
-              </w:rPr>
-              <w:t>https://</w:t>
+                <w:lang w:val="it-IT"/>
+              </w:rPr>
+              <w:t>Di Stasio, L.,</w:t>
             </w:r>
             <w:r>
               <w:rPr>
                 <w:color w:val="000000" w:themeColor="text1"/>
                 <w:sz w:val="20"/>
                 <w:szCs w:val="20"/>
-                <w:lang w:val="en-US"/>
-              </w:rPr>
-              <w:t>dx.</w:t>
+                <w:lang w:val="it-IT"/>
+              </w:rPr>
+              <w:t xml:space="preserve"> </w:t>
             </w:r>
             <w:r>
               <w:rPr>
                 <w:color w:val="000000" w:themeColor="text1"/>
                 <w:sz w:val="20"/>
                 <w:szCs w:val="20"/>
-                <w:lang w:val="en-US"/>
-              </w:rPr>
-              <w:t>doi.org/10.1016/j.matpr.2020.06.410</w:t>
+                <w:lang w:val="it-IT"/>
+              </w:rPr>
+              <w:t xml:space="preserve">&amp; </w:t>
+            </w:r>
+            <w:proofErr w:type="spellStart"/>
+            <w:r>
+              <w:rPr>
+                <w:color w:val="000000" w:themeColor="text1"/>
+                <w:sz w:val="20"/>
+                <w:szCs w:val="20"/>
+                <w:lang w:val="it-IT"/>
+              </w:rPr>
+              <w:t>Moran</w:t>
+            </w:r>
+            <w:proofErr w:type="spellEnd"/>
+            <w:r>
+              <w:rPr>
+                <w:color w:val="000000" w:themeColor="text1"/>
+                <w:sz w:val="20"/>
+                <w:szCs w:val="20"/>
+                <w:lang w:val="it-IT"/>
+              </w:rPr>
+              <w:t>, B. (20</w:t>
+            </w:r>
+            <w:r>
+              <w:rPr>
+                <w:color w:val="000000" w:themeColor="text1"/>
+                <w:sz w:val="20"/>
+                <w:szCs w:val="20"/>
+                <w:lang w:val="it-IT"/>
+              </w:rPr>
+              <w:t>22</w:t>
+            </w:r>
+            <w:r>
+              <w:rPr>
+                <w:color w:val="000000" w:themeColor="text1"/>
+                <w:sz w:val="20"/>
+                <w:szCs w:val="20"/>
+                <w:lang w:val="it-IT"/>
+              </w:rPr>
+              <w:t xml:space="preserve">). </w:t>
+            </w:r>
+            <w:r>
+              <w:rPr>
+                <w:color w:val="000000" w:themeColor="text1"/>
+                <w:sz w:val="20"/>
+                <w:szCs w:val="20"/>
+                <w:lang w:val="en-US"/>
+              </w:rPr>
+              <w:t>The Cauchy tetrahedron argument in Riemannian geometry and the definition of stress boundary conditions with dead and live loads in finite elasticity</w:t>
+            </w:r>
+            <w:r>
+              <w:rPr>
+                <w:color w:val="000000" w:themeColor="text1"/>
+                <w:sz w:val="20"/>
+                <w:szCs w:val="20"/>
+                <w:lang w:val="en-US"/>
+              </w:rPr>
+              <w:t xml:space="preserve">. </w:t>
+            </w:r>
+            <w:r>
+              <w:rPr>
+                <w:i/>
+                <w:iCs/>
+                <w:color w:val="000000" w:themeColor="text1"/>
+                <w:sz w:val="20"/>
+                <w:szCs w:val="20"/>
+                <w:lang w:val="en-US"/>
+              </w:rPr>
+              <w:t>In preparation.</w:t>
+            </w:r>
+          </w:p>
+          <w:p>
+            <w:pPr>
+              <w:pStyle w:val="ListParagraph"/>
+              <w:numPr>
+                <w:ilvl w:val="0"/>
+                <w:numId w:val="6"/>
+              </w:numPr>
+              <w:spacing w:after="60"/>
+              <w:ind w:left="357" w:hanging="357"/>
+              <w:contextualSpacing w:val="0"/>
+              <w:jc w:val="both"/>
+              <w:rPr>
+                <w:color w:val="000000" w:themeColor="text1"/>
+                <w:sz w:val="20"/>
+                <w:szCs w:val="20"/>
+                <w:lang w:val="en-US"/>
+              </w:rPr>
+            </w:pPr>
+            <w:r>
+              <w:rPr>
+                <w:color w:val="000000" w:themeColor="text1"/>
+                <w:sz w:val="20"/>
+                <w:szCs w:val="20"/>
+                <w:lang w:val="it-IT"/>
+              </w:rPr>
+              <w:t>Di Stasio, L.,</w:t>
+            </w:r>
+            <w:r>
+              <w:rPr>
+                <w:color w:val="000000" w:themeColor="text1"/>
+                <w:sz w:val="20"/>
+                <w:szCs w:val="20"/>
+                <w:lang w:val="it-IT"/>
+              </w:rPr>
+              <w:t xml:space="preserve"> </w:t>
+            </w:r>
+            <w:r>
+              <w:rPr>
+                <w:color w:val="000000" w:themeColor="text1"/>
+                <w:sz w:val="20"/>
+                <w:szCs w:val="20"/>
+                <w:lang w:val="it-IT"/>
+              </w:rPr>
+              <w:t xml:space="preserve">&amp; </w:t>
+            </w:r>
+            <w:proofErr w:type="spellStart"/>
+            <w:r>
+              <w:rPr>
+                <w:color w:val="000000" w:themeColor="text1"/>
+                <w:sz w:val="20"/>
+                <w:szCs w:val="20"/>
+                <w:lang w:val="it-IT"/>
+              </w:rPr>
+              <w:t>Moran</w:t>
+            </w:r>
+            <w:proofErr w:type="spellEnd"/>
+            <w:r>
+              <w:rPr>
+                <w:color w:val="000000" w:themeColor="text1"/>
+                <w:sz w:val="20"/>
+                <w:szCs w:val="20"/>
+                <w:lang w:val="it-IT"/>
+              </w:rPr>
+              <w:t>, B. (20</w:t>
+            </w:r>
+            <w:r>
+              <w:rPr>
+                <w:color w:val="000000" w:themeColor="text1"/>
+                <w:sz w:val="20"/>
+                <w:szCs w:val="20"/>
+                <w:lang w:val="it-IT"/>
+              </w:rPr>
+              <w:t>22</w:t>
+            </w:r>
+            <w:r>
+              <w:rPr>
+                <w:color w:val="000000" w:themeColor="text1"/>
+                <w:sz w:val="20"/>
+                <w:szCs w:val="20"/>
+                <w:lang w:val="it-IT"/>
+              </w:rPr>
+              <w:t xml:space="preserve">). </w:t>
+            </w:r>
+            <w:r>
+              <w:rPr>
+                <w:color w:val="000000" w:themeColor="text1"/>
+                <w:sz w:val="20"/>
+                <w:szCs w:val="20"/>
+                <w:lang w:val="en-US"/>
+              </w:rPr>
+              <w:t>Arithmetic progression of sines and cosines</w:t>
+            </w:r>
+            <w:r>
+              <w:rPr>
+                <w:color w:val="000000" w:themeColor="text1"/>
+                <w:sz w:val="20"/>
+                <w:szCs w:val="20"/>
+                <w:lang w:val="en-US"/>
+              </w:rPr>
+              <w:t xml:space="preserve"> and the emergence of symmetry in the elastic behavior of hydrogels. </w:t>
+            </w:r>
+            <w:r>
+              <w:rPr>
+                <w:i/>
+                <w:iCs/>
+                <w:color w:val="000000" w:themeColor="text1"/>
+                <w:sz w:val="20"/>
+                <w:szCs w:val="20"/>
+                <w:lang w:val="en-US"/>
+              </w:rPr>
+              <w:t>In preparation.</w:t>
             </w:r>
           </w:p>
           <w:p>
@@ -10641,8 +11010,9 @@
               <w:contextualSpacing w:val="0"/>
               <w:jc w:val="both"/>
               <w:rPr>
-                <w:rFonts w:ascii="Times New Roman" w:hAnsi="Times New Roman" w:cs="Times New Roman"/>
                 <w:color w:val="000000" w:themeColor="text1"/>
+                <w:sz w:val="20"/>
+                <w:szCs w:val="20"/>
                 <w:lang w:val="en-US"/>
               </w:rPr>
             </w:pPr>
@@ -10655,6 +11025,7 @@
               </w:rPr>
               <w:t xml:space="preserve">Di Stasio, L., </w:t>
             </w:r>
+            <w:proofErr w:type="spellStart"/>
             <w:r>
               <w:rPr>
                 <w:color w:val="000000" w:themeColor="text1"/>
@@ -10662,8 +11033,9 @@
                 <w:szCs w:val="20"/>
                 <w:lang w:val="it-IT"/>
               </w:rPr>
-              <w:t>Varna, J.,</w:t>
-            </w:r>
+              <w:t>Liu</w:t>
+            </w:r>
+            <w:proofErr w:type="spellEnd"/>
             <w:r>
               <w:rPr>
                 <w:color w:val="000000" w:themeColor="text1"/>
@@ -10671,7 +11043,16 @@
                 <w:szCs w:val="20"/>
                 <w:lang w:val="it-IT"/>
               </w:rPr>
-              <w:t xml:space="preserve"> &amp; </w:t>
+              <w:t>,</w:t>
+            </w:r>
+            <w:r>
+              <w:rPr>
+                <w:color w:val="000000" w:themeColor="text1"/>
+                <w:sz w:val="20"/>
+                <w:szCs w:val="20"/>
+                <w:lang w:val="it-IT"/>
+              </w:rPr>
+              <w:t xml:space="preserve"> Y., &amp; </w:t>
             </w:r>
             <w:proofErr w:type="spellStart"/>
             <w:r>
@@ -10681,7 +11062,7 @@
                 <w:szCs w:val="20"/>
                 <w:lang w:val="it-IT"/>
               </w:rPr>
-              <w:t>Ayadi</w:t>
+              <w:t>Moran</w:t>
             </w:r>
             <w:proofErr w:type="spellEnd"/>
             <w:r>
@@ -10691,62 +11072,16 @@
                 <w:szCs w:val="20"/>
                 <w:lang w:val="it-IT"/>
               </w:rPr>
-              <w:t xml:space="preserve">, </w:t>
+              <w:t xml:space="preserve">, B. (2021). </w:t>
             </w:r>
             <w:r>
               <w:rPr>
                 <w:color w:val="000000" w:themeColor="text1"/>
                 <w:sz w:val="20"/>
                 <w:szCs w:val="20"/>
-                <w:lang w:val="it-IT"/>
-              </w:rPr>
-              <w:t>Z</w:t>
-            </w:r>
-            <w:r>
-              <w:rPr>
-                <w:color w:val="000000" w:themeColor="text1"/>
-                <w:sz w:val="20"/>
-                <w:szCs w:val="20"/>
-                <w:lang w:val="it-IT"/>
-              </w:rPr>
-              <w:t>. (202</w:t>
-            </w:r>
-            <w:r>
-              <w:rPr>
-                <w:color w:val="000000" w:themeColor="text1"/>
-                <w:sz w:val="20"/>
-                <w:szCs w:val="20"/>
-                <w:lang w:val="it-IT"/>
-              </w:rPr>
-              <w:t>0</w:t>
-            </w:r>
-            <w:r>
-              <w:rPr>
-                <w:color w:val="000000" w:themeColor="text1"/>
-                <w:sz w:val="20"/>
-                <w:szCs w:val="20"/>
-                <w:lang w:val="it-IT"/>
-              </w:rPr>
-              <w:t xml:space="preserve">). </w:t>
-            </w:r>
-            <w:r>
-              <w:rPr>
-                <w:color w:val="000000" w:themeColor="text1"/>
-                <w:sz w:val="20"/>
-                <w:szCs w:val="20"/>
-                <w:shd w:val="clear" w:color="auto" w:fill="FFFFFF"/>
-                <w:lang w:val="en-US"/>
-              </w:rPr>
-              <w:t>Effect of the proximity to the 0°/90° interface on Energy Release Rate of fiber/matrix interface crack growth in the 90°-ply of a cross-ply laminate under tensile loading.</w:t>
-            </w:r>
-            <w:r>
-              <w:rPr>
-                <w:color w:val="000000" w:themeColor="text1"/>
-                <w:sz w:val="20"/>
-                <w:szCs w:val="20"/>
-                <w:lang w:val="en-US"/>
-              </w:rPr>
-              <w:t xml:space="preserve"> </w:t>
+                <w:lang w:val="en-US"/>
+              </w:rPr>
+              <w:t xml:space="preserve">Large deformation near a crack tip in a fiber-reinforced neo-Hookean sheet with discrete and continuous distributions of fiber orientations. </w:t>
             </w:r>
             <w:r>
               <w:rPr>
@@ -10757,67 +11092,16 @@
                 <w:szCs w:val="20"/>
                 <w:lang w:val="en-US"/>
               </w:rPr>
-              <w:t>Journal of Composite Materials</w:t>
-            </w:r>
-            <w:r>
-              <w:rPr>
-                <w:i/>
-                <w:iCs/>
+              <w:t>Theoretical and Applied Fracture Mechanics, 114,</w:t>
+            </w:r>
+            <w:r>
+              <w:rPr>
                 <w:color w:val="000000" w:themeColor="text1"/>
                 <w:sz w:val="20"/>
                 <w:szCs w:val="20"/>
                 <w:lang w:val="en-US"/>
               </w:rPr>
-              <w:t xml:space="preserve">, </w:t>
-            </w:r>
-            <w:r>
-              <w:rPr>
-                <w:i/>
-                <w:iCs/>
-                <w:color w:val="000000" w:themeColor="text1"/>
-                <w:sz w:val="20"/>
-                <w:szCs w:val="20"/>
-                <w:lang w:val="en-US"/>
-              </w:rPr>
-              <w:t>54(21)</w:t>
-            </w:r>
-            <w:r>
-              <w:rPr>
-                <w:i/>
-                <w:iCs/>
-                <w:color w:val="000000" w:themeColor="text1"/>
-                <w:sz w:val="20"/>
-                <w:szCs w:val="20"/>
-                <w:lang w:val="en-US"/>
-              </w:rPr>
-              <w:t>,</w:t>
-            </w:r>
-            <w:r>
-              <w:rPr>
-                <w:color w:val="000000" w:themeColor="text1"/>
-                <w:sz w:val="20"/>
-                <w:szCs w:val="20"/>
-                <w:lang w:val="en-US"/>
-              </w:rPr>
-              <w:t xml:space="preserve"> </w:t>
-            </w:r>
-            <w:r>
-              <w:rPr>
-                <w:color w:val="000000" w:themeColor="text1"/>
-                <w:sz w:val="20"/>
-                <w:szCs w:val="20"/>
-                <w:lang w:val="en-US"/>
-              </w:rPr>
-              <w:t>3021-3034</w:t>
-            </w:r>
-            <w:r>
-              <w:rPr>
-                <w:color w:val="000000" w:themeColor="text1"/>
-                <w:sz w:val="20"/>
-                <w:szCs w:val="20"/>
-                <w:lang w:val="en-US"/>
-              </w:rPr>
-              <w:t>.</w:t>
+              <w:t xml:space="preserve"> 103020.</w:t>
             </w:r>
           </w:p>
           <w:p>
@@ -10828,8 +11112,9 @@
               <w:contextualSpacing w:val="0"/>
               <w:jc w:val="both"/>
               <w:rPr>
-                <w:rFonts w:ascii="Times New Roman" w:hAnsi="Times New Roman" w:cs="Times New Roman"/>
                 <w:color w:val="000000" w:themeColor="text1"/>
+                <w:sz w:val="20"/>
+                <w:szCs w:val="20"/>
                 <w:lang w:val="en-US"/>
               </w:rPr>
             </w:pPr>
@@ -10858,16 +11143,132 @@
                 <w:szCs w:val="20"/>
                 <w:lang w:val="en-US"/>
               </w:rPr>
-              <w:t>doi.org/</w:t>
-            </w:r>
-            <w:r>
+              <w:t>doi.org/10.1016/j.tafmec.2021.103020</w:t>
+            </w:r>
+          </w:p>
+          <w:p>
+            <w:pPr>
+              <w:pStyle w:val="ListParagraph"/>
+              <w:numPr>
+                <w:ilvl w:val="0"/>
+                <w:numId w:val="6"/>
+              </w:numPr>
+              <w:ind w:left="357" w:hanging="357"/>
+              <w:contextualSpacing w:val="0"/>
               <w:rPr>
                 <w:color w:val="000000" w:themeColor="text1"/>
                 <w:sz w:val="20"/>
                 <w:szCs w:val="20"/>
                 <w:lang w:val="en-US"/>
               </w:rPr>
-              <w:t>10.1177/0021998320912810</w:t>
+            </w:pPr>
+            <w:r>
+              <w:rPr>
+                <w:color w:val="000000" w:themeColor="text1"/>
+                <w:sz w:val="20"/>
+                <w:szCs w:val="20"/>
+                <w:lang w:val="it-IT"/>
+              </w:rPr>
+              <w:t xml:space="preserve">Di Stasio, L., Varna, J., &amp; </w:t>
+            </w:r>
+            <w:proofErr w:type="spellStart"/>
+            <w:r>
+              <w:rPr>
+                <w:color w:val="000000" w:themeColor="text1"/>
+                <w:sz w:val="20"/>
+                <w:szCs w:val="20"/>
+                <w:lang w:val="it-IT"/>
+              </w:rPr>
+              <w:t>Ayadi</w:t>
+            </w:r>
+            <w:proofErr w:type="spellEnd"/>
+            <w:r>
+              <w:rPr>
+                <w:color w:val="000000" w:themeColor="text1"/>
+                <w:sz w:val="20"/>
+                <w:szCs w:val="20"/>
+                <w:lang w:val="it-IT"/>
+              </w:rPr>
+              <w:t>, Z. (2021).</w:t>
+            </w:r>
+            <w:r>
+              <w:rPr>
+                <w:color w:val="000000" w:themeColor="text1"/>
+                <w:sz w:val="20"/>
+                <w:szCs w:val="20"/>
+                <w:lang w:val="it-IT"/>
+              </w:rPr>
+              <w:t xml:space="preserve"> </w:t>
+            </w:r>
+            <w:r>
+              <w:rPr>
+                <w:color w:val="000000" w:themeColor="text1"/>
+                <w:sz w:val="20"/>
+                <w:szCs w:val="20"/>
+                <w:lang w:val="en-US"/>
+              </w:rPr>
+              <w:t xml:space="preserve">Growth of interface cracks on consecutive fibers: On the same or on the opposite sides? </w:t>
+            </w:r>
+            <w:r>
+              <w:rPr>
+                <w:i/>
+                <w:iCs/>
+                <w:color w:val="000000" w:themeColor="text1"/>
+                <w:sz w:val="20"/>
+                <w:szCs w:val="20"/>
+                <w:lang w:val="en-US"/>
+              </w:rPr>
+              <w:t>Materials Today: Proceedings, 34(1),</w:t>
+            </w:r>
+            <w:r>
+              <w:rPr>
+                <w:color w:val="000000" w:themeColor="text1"/>
+                <w:sz w:val="20"/>
+                <w:szCs w:val="20"/>
+                <w:lang w:val="en-US"/>
+              </w:rPr>
+              <w:t xml:space="preserve"> 360-365.</w:t>
+            </w:r>
+          </w:p>
+          <w:p>
+            <w:pPr>
+              <w:pStyle w:val="ListParagraph"/>
+              <w:spacing w:after="60"/>
+              <w:ind w:left="357"/>
+              <w:contextualSpacing w:val="0"/>
+              <w:rPr>
+                <w:color w:val="000000" w:themeColor="text1"/>
+                <w:sz w:val="20"/>
+                <w:szCs w:val="20"/>
+                <w:lang w:val="en-US"/>
+              </w:rPr>
+            </w:pPr>
+            <w:r>
+              <w:rPr>
+                <w:color w:val="000000" w:themeColor="text1"/>
+                <w:sz w:val="20"/>
+                <w:szCs w:val="20"/>
+                <w:lang w:val="en-US"/>
+              </w:rPr>
+              <w:t>https://</w:t>
+            </w:r>
+            <w:r>
+              <w:rPr>
+                <w:color w:val="000000" w:themeColor="text1"/>
+                <w:sz w:val="20"/>
+                <w:szCs w:val="20"/>
+                <w:lang w:val="en-US"/>
+              </w:rPr>
+              <w:t>dx.</w:t>
+            </w:r>
+            <w:r>
+              <w:rPr>
+                <w:color w:val="000000" w:themeColor="text1"/>
+                <w:sz w:val="20"/>
+                <w:szCs w:val="20"/>
+                <w:lang w:val="en-US"/>
+              </w:rPr>
+              <w:t>doi.org/10.1016/j.matpr.2020.06.410</w:t>
             </w:r>
           </w:p>
           <w:p>
@@ -10881,6 +11282,246 @@
               <w:contextualSpacing w:val="0"/>
               <w:jc w:val="both"/>
               <w:rPr>
+                <w:rFonts w:ascii="Times New Roman" w:hAnsi="Times New Roman" w:cs="Times New Roman"/>
+                <w:color w:val="000000" w:themeColor="text1"/>
+                <w:lang w:val="en-US"/>
+              </w:rPr>
+            </w:pPr>
+            <w:r>
+              <w:rPr>
+                <w:color w:val="000000" w:themeColor="text1"/>
+                <w:sz w:val="20"/>
+                <w:szCs w:val="20"/>
+                <w:lang w:val="it-IT"/>
+              </w:rPr>
+              <w:t xml:space="preserve">Di Stasio, L., </w:t>
+            </w:r>
+            <w:r>
+              <w:rPr>
+                <w:color w:val="000000" w:themeColor="text1"/>
+                <w:sz w:val="20"/>
+                <w:szCs w:val="20"/>
+                <w:lang w:val="it-IT"/>
+              </w:rPr>
+              <w:t>Varna, J.,</w:t>
+            </w:r>
+            <w:r>
+              <w:rPr>
+                <w:color w:val="000000" w:themeColor="text1"/>
+                <w:sz w:val="20"/>
+                <w:szCs w:val="20"/>
+                <w:lang w:val="it-IT"/>
+              </w:rPr>
+              <w:t xml:space="preserve"> &amp; </w:t>
+            </w:r>
+            <w:proofErr w:type="spellStart"/>
+            <w:r>
+              <w:rPr>
+                <w:color w:val="000000" w:themeColor="text1"/>
+                <w:sz w:val="20"/>
+                <w:szCs w:val="20"/>
+                <w:lang w:val="it-IT"/>
+              </w:rPr>
+              <w:t>Ayadi</w:t>
+            </w:r>
+            <w:proofErr w:type="spellEnd"/>
+            <w:r>
+              <w:rPr>
+                <w:color w:val="000000" w:themeColor="text1"/>
+                <w:sz w:val="20"/>
+                <w:szCs w:val="20"/>
+                <w:lang w:val="it-IT"/>
+              </w:rPr>
+              <w:t xml:space="preserve">, </w:t>
+            </w:r>
+            <w:r>
+              <w:rPr>
+                <w:color w:val="000000" w:themeColor="text1"/>
+                <w:sz w:val="20"/>
+                <w:szCs w:val="20"/>
+                <w:lang w:val="it-IT"/>
+              </w:rPr>
+              <w:t>Z</w:t>
+            </w:r>
+            <w:r>
+              <w:rPr>
+                <w:color w:val="000000" w:themeColor="text1"/>
+                <w:sz w:val="20"/>
+                <w:szCs w:val="20"/>
+                <w:lang w:val="it-IT"/>
+              </w:rPr>
+              <w:t>. (202</w:t>
+            </w:r>
+            <w:r>
+              <w:rPr>
+                <w:color w:val="000000" w:themeColor="text1"/>
+                <w:sz w:val="20"/>
+                <w:szCs w:val="20"/>
+                <w:lang w:val="it-IT"/>
+              </w:rPr>
+              <w:t>0</w:t>
+            </w:r>
+            <w:r>
+              <w:rPr>
+                <w:color w:val="000000" w:themeColor="text1"/>
+                <w:sz w:val="20"/>
+                <w:szCs w:val="20"/>
+                <w:lang w:val="it-IT"/>
+              </w:rPr>
+              <w:t xml:space="preserve">). </w:t>
+            </w:r>
+            <w:r>
+              <w:rPr>
+                <w:color w:val="000000" w:themeColor="text1"/>
+                <w:sz w:val="20"/>
+                <w:szCs w:val="20"/>
+                <w:shd w:val="clear" w:color="auto" w:fill="FFFFFF"/>
+                <w:lang w:val="en-US"/>
+              </w:rPr>
+              <w:t>Effect of the proximity to the 0°/90° interface on Energy Release Rate of fiber/matrix interface crack growth in the 90°-ply of a cross-ply laminate under tensile loading.</w:t>
+            </w:r>
+            <w:r>
+              <w:rPr>
+                <w:color w:val="000000" w:themeColor="text1"/>
+                <w:sz w:val="20"/>
+                <w:szCs w:val="20"/>
+                <w:lang w:val="en-US"/>
+              </w:rPr>
+              <w:t xml:space="preserve"> </w:t>
+            </w:r>
+            <w:r>
+              <w:rPr>
+                <w:i/>
+                <w:iCs/>
+                <w:color w:val="000000" w:themeColor="text1"/>
+                <w:sz w:val="20"/>
+                <w:szCs w:val="20"/>
+                <w:lang w:val="en-US"/>
+              </w:rPr>
+              <w:t>Journal of Composite Materials</w:t>
+            </w:r>
+            <w:r>
+              <w:rPr>
+                <w:i/>
+                <w:iCs/>
+                <w:color w:val="000000" w:themeColor="text1"/>
+                <w:sz w:val="20"/>
+                <w:szCs w:val="20"/>
+                <w:lang w:val="en-US"/>
+              </w:rPr>
+              <w:t xml:space="preserve">, </w:t>
+            </w:r>
+            <w:r>
+              <w:rPr>
+                <w:i/>
+                <w:iCs/>
+                <w:color w:val="000000" w:themeColor="text1"/>
+                <w:sz w:val="20"/>
+                <w:szCs w:val="20"/>
+                <w:lang w:val="en-US"/>
+              </w:rPr>
+              <w:t>54(21)</w:t>
+            </w:r>
+            <w:r>
+              <w:rPr>
+                <w:i/>
+                <w:iCs/>
+                <w:color w:val="000000" w:themeColor="text1"/>
+                <w:sz w:val="20"/>
+                <w:szCs w:val="20"/>
+                <w:lang w:val="en-US"/>
+              </w:rPr>
+              <w:t>,</w:t>
+            </w:r>
+            <w:r>
+              <w:rPr>
+                <w:color w:val="000000" w:themeColor="text1"/>
+                <w:sz w:val="20"/>
+                <w:szCs w:val="20"/>
+                <w:lang w:val="en-US"/>
+              </w:rPr>
+              <w:t xml:space="preserve"> </w:t>
+            </w:r>
+            <w:r>
+              <w:rPr>
+                <w:color w:val="000000" w:themeColor="text1"/>
+                <w:sz w:val="20"/>
+                <w:szCs w:val="20"/>
+                <w:lang w:val="en-US"/>
+              </w:rPr>
+              <w:t>3021-3034</w:t>
+            </w:r>
+            <w:r>
+              <w:rPr>
+                <w:color w:val="000000" w:themeColor="text1"/>
+                <w:sz w:val="20"/>
+                <w:szCs w:val="20"/>
+                <w:lang w:val="en-US"/>
+              </w:rPr>
+              <w:t>.</w:t>
+            </w:r>
+          </w:p>
+          <w:p>
+            <w:pPr>
+              <w:pStyle w:val="ListParagraph"/>
+              <w:spacing w:after="60"/>
+              <w:ind w:left="357"/>
+              <w:contextualSpacing w:val="0"/>
+              <w:jc w:val="both"/>
+              <w:rPr>
+                <w:rFonts w:ascii="Times New Roman" w:hAnsi="Times New Roman" w:cs="Times New Roman"/>
+                <w:color w:val="000000" w:themeColor="text1"/>
+                <w:lang w:val="en-US"/>
+              </w:rPr>
+            </w:pPr>
+            <w:r>
+              <w:rPr>
+                <w:color w:val="000000" w:themeColor="text1"/>
+                <w:sz w:val="20"/>
+                <w:szCs w:val="20"/>
+                <w:lang w:val="en-US"/>
+              </w:rPr>
+              <w:t>https://</w:t>
+            </w:r>
+            <w:r>
+              <w:rPr>
+                <w:color w:val="000000" w:themeColor="text1"/>
+                <w:sz w:val="20"/>
+                <w:szCs w:val="20"/>
+                <w:lang w:val="en-US"/>
+              </w:rPr>
+              <w:t>dx.</w:t>
+            </w:r>
+            <w:r>
+              <w:rPr>
+                <w:color w:val="000000" w:themeColor="text1"/>
+                <w:sz w:val="20"/>
+                <w:szCs w:val="20"/>
+                <w:lang w:val="en-US"/>
+              </w:rPr>
+              <w:t>doi.org/</w:t>
+            </w:r>
+            <w:r>
+              <w:rPr>
+                <w:color w:val="000000" w:themeColor="text1"/>
+                <w:sz w:val="20"/>
+                <w:szCs w:val="20"/>
+                <w:lang w:val="en-US"/>
+              </w:rPr>
+              <w:t>10.1177/0021998320912810</w:t>
+            </w:r>
+          </w:p>
+          <w:p>
+            <w:pPr>
+              <w:pStyle w:val="ListParagraph"/>
+              <w:numPr>
+                <w:ilvl w:val="0"/>
+                <w:numId w:val="6"/>
+              </w:numPr>
+              <w:ind w:left="357" w:hanging="357"/>
+              <w:contextualSpacing w:val="0"/>
+              <w:jc w:val="both"/>
+              <w:rPr>
                 <w:color w:val="000000" w:themeColor="text1"/>
                 <w:sz w:val="20"/>
                 <w:szCs w:val="20"/>
@@ -11841,6 +12482,7 @@
                 <w:szCs w:val="20"/>
                 <w:lang w:val="en-US"/>
               </w:rPr>
+              <w:lastRenderedPageBreak/>
               <w:t>D</w:t>
             </w:r>
             <w:r>
@@ -12151,7 +12793,6 @@
                 <w:smallCaps/>
                 <w:lang w:val="en-US"/>
               </w:rPr>
-              <w:lastRenderedPageBreak/>
               <w:t>Conference Contributions and Seminars</w:t>
             </w:r>
           </w:p>
@@ -13603,6 +14244,7 @@
                 <w:szCs w:val="20"/>
                 <w:lang w:val="it-IT"/>
               </w:rPr>
+              <w:lastRenderedPageBreak/>
               <w:t>D</w:t>
             </w:r>
             <w:r>
@@ -17157,7 +17799,6 @@
                 <w:szCs w:val="20"/>
                 <w:lang w:val="en-US"/>
               </w:rPr>
-              <w:lastRenderedPageBreak/>
               <w:t>2022, J</w:t>
             </w:r>
             <w:r>
@@ -19797,7 +20438,6 @@
                 <w:szCs w:val="20"/>
                 <w:lang w:val="en-US"/>
               </w:rPr>
-              <w:lastRenderedPageBreak/>
               <w:t>TA(s):</w:t>
             </w:r>
           </w:p>
@@ -21018,7 +21658,6 @@
                 <w:smallCaps/>
                 <w:lang w:val="en-US"/>
               </w:rPr>
-              <w:lastRenderedPageBreak/>
               <w:t>Professional Honors and Awards</w:t>
             </w:r>
           </w:p>

</xml_diff>

<commit_message>
commit on 2022-08-29 at 15:57:09
</commit_message>
<xml_diff>
--- a/english/resume/long-academic/DiStasioLuca-CV.docx
+++ b/english/resume/long-academic/DiStasioLuca-CV.docx
@@ -10798,7 +10798,25 @@
                 <w:szCs w:val="20"/>
                 <w:lang w:val="it-IT"/>
               </w:rPr>
-              <w:t>Di Stasio, L.,</w:t>
+              <w:t>Di Stasio,</w:t>
+            </w:r>
+            <w:r>
+              <w:rPr>
+                <w:color w:val="000000" w:themeColor="text1"/>
+                <w:sz w:val="20"/>
+                <w:szCs w:val="20"/>
+                <w:lang w:val="it-IT"/>
+              </w:rPr>
+              <w:t xml:space="preserve"> </w:t>
+            </w:r>
+            <w:r>
+              <w:rPr>
+                <w:color w:val="000000" w:themeColor="text1"/>
+                <w:sz w:val="20"/>
+                <w:szCs w:val="20"/>
+                <w:lang w:val="it-IT"/>
+              </w:rPr>
+              <w:t>L.,</w:t>
             </w:r>
             <w:r>
               <w:rPr>
@@ -12596,171 +12614,17 @@
           <w:tcPr>
             <w:tcW w:w="9346" w:type="dxa"/>
             <w:gridSpan w:val="40"/>
-          </w:tcPr>
-          <w:p>
-            <w:pPr>
-              <w:pStyle w:val="ListParagraph"/>
-              <w:ind w:left="357"/>
-              <w:contextualSpacing w:val="0"/>
-              <w:jc w:val="both"/>
-              <w:rPr>
-                <w:smallCaps/>
-                <w:sz w:val="20"/>
-                <w:szCs w:val="20"/>
-                <w:lang w:val="en-US"/>
-              </w:rPr>
-            </w:pPr>
-          </w:p>
-        </w:tc>
-      </w:tr>
-      <w:tr>
-        <w:tc>
-          <w:tcPr>
-            <w:tcW w:w="9346" w:type="dxa"/>
-            <w:gridSpan w:val="40"/>
-          </w:tcPr>
-          <w:p>
-            <w:pPr>
-              <w:pStyle w:val="ListParagraph"/>
-              <w:ind w:left="357"/>
-              <w:contextualSpacing w:val="0"/>
-              <w:jc w:val="both"/>
-              <w:rPr>
-                <w:smallCaps/>
-                <w:sz w:val="20"/>
-                <w:szCs w:val="20"/>
-                <w:lang w:val="en-US"/>
-              </w:rPr>
-            </w:pPr>
-          </w:p>
-        </w:tc>
-      </w:tr>
-      <w:tr>
-        <w:tc>
-          <w:tcPr>
-            <w:tcW w:w="9346" w:type="dxa"/>
-            <w:gridSpan w:val="40"/>
-          </w:tcPr>
-          <w:p>
-            <w:pPr>
-              <w:pStyle w:val="ListParagraph"/>
-              <w:ind w:left="357"/>
-              <w:contextualSpacing w:val="0"/>
-              <w:jc w:val="both"/>
-              <w:rPr>
-                <w:smallCaps/>
-                <w:sz w:val="20"/>
-                <w:szCs w:val="20"/>
-                <w:lang w:val="en-US"/>
-              </w:rPr>
-            </w:pPr>
-          </w:p>
-        </w:tc>
-      </w:tr>
-      <w:tr>
-        <w:tc>
-          <w:tcPr>
-            <w:tcW w:w="9346" w:type="dxa"/>
-            <w:gridSpan w:val="40"/>
-          </w:tcPr>
-          <w:p>
-            <w:pPr>
-              <w:pStyle w:val="ListParagraph"/>
-              <w:ind w:left="357"/>
-              <w:contextualSpacing w:val="0"/>
-              <w:jc w:val="both"/>
-              <w:rPr>
-                <w:smallCaps/>
-                <w:sz w:val="20"/>
-                <w:szCs w:val="20"/>
-                <w:lang w:val="en-US"/>
-              </w:rPr>
-            </w:pPr>
-          </w:p>
-        </w:tc>
-      </w:tr>
-      <w:tr>
-        <w:tc>
-          <w:tcPr>
-            <w:tcW w:w="9346" w:type="dxa"/>
-            <w:gridSpan w:val="40"/>
-          </w:tcPr>
-          <w:p>
-            <w:pPr>
-              <w:pStyle w:val="ListParagraph"/>
-              <w:ind w:left="357"/>
-              <w:contextualSpacing w:val="0"/>
-              <w:jc w:val="both"/>
-              <w:rPr>
-                <w:smallCaps/>
-                <w:sz w:val="20"/>
-                <w:szCs w:val="20"/>
-                <w:lang w:val="en-US"/>
-              </w:rPr>
-            </w:pPr>
-          </w:p>
-        </w:tc>
-      </w:tr>
-      <w:tr>
-        <w:tc>
-          <w:tcPr>
-            <w:tcW w:w="9346" w:type="dxa"/>
-            <w:gridSpan w:val="40"/>
-          </w:tcPr>
-          <w:p>
-            <w:pPr>
-              <w:pStyle w:val="ListParagraph"/>
-              <w:ind w:left="357"/>
-              <w:contextualSpacing w:val="0"/>
-              <w:jc w:val="both"/>
-              <w:rPr>
-                <w:smallCaps/>
-                <w:sz w:val="20"/>
-                <w:szCs w:val="20"/>
-                <w:lang w:val="en-US"/>
-              </w:rPr>
-            </w:pPr>
-          </w:p>
-        </w:tc>
-      </w:tr>
-      <w:tr>
-        <w:tc>
-          <w:tcPr>
-            <w:tcW w:w="9346" w:type="dxa"/>
-            <w:gridSpan w:val="40"/>
-          </w:tcPr>
-          <w:p>
-            <w:pPr>
-              <w:pStyle w:val="ListParagraph"/>
-              <w:ind w:left="357"/>
-              <w:contextualSpacing w:val="0"/>
-              <w:jc w:val="both"/>
-              <w:rPr>
-                <w:smallCaps/>
-                <w:sz w:val="20"/>
-                <w:szCs w:val="20"/>
-                <w:lang w:val="en-US"/>
-              </w:rPr>
-            </w:pPr>
-          </w:p>
-        </w:tc>
-      </w:tr>
-      <w:tr>
-        <w:tc>
-          <w:tcPr>
-            <w:tcW w:w="9346" w:type="dxa"/>
-            <w:gridSpan w:val="40"/>
-          </w:tcPr>
-          <w:p>
-            <w:pPr>
-              <w:pStyle w:val="ListParagraph"/>
-              <w:ind w:left="357"/>
-              <w:contextualSpacing w:val="0"/>
-              <w:jc w:val="both"/>
-              <w:rPr>
-                <w:smallCaps/>
-                <w:sz w:val="20"/>
-                <w:szCs w:val="20"/>
+            <w:tcBorders>
+              <w:bottom w:val="single" w:sz="18" w:space="0" w:color="auto"/>
+            </w:tcBorders>
+          </w:tcPr>
+          <w:p>
+            <w:pPr>
+              <w:spacing w:before="60" w:after="120"/>
+              <w:rPr>
+                <w:b/>
+                <w:bCs/>
+                <w:smallCaps/>
                 <w:lang w:val="en-US"/>
               </w:rPr>
             </w:pPr>
@@ -14244,7 +14108,6 @@
                 <w:szCs w:val="20"/>
                 <w:lang w:val="it-IT"/>
               </w:rPr>
-              <w:lastRenderedPageBreak/>
               <w:t>D</w:t>
             </w:r>
             <w:r>
@@ -14461,6 +14324,7 @@
                 <w:szCs w:val="20"/>
                 <w:lang w:val="it-IT"/>
               </w:rPr>
+              <w:lastRenderedPageBreak/>
               <w:t>D</w:t>
             </w:r>
             <w:r>
@@ -14713,6 +14577,28 @@
             <w:tcW w:w="9346" w:type="dxa"/>
             <w:gridSpan w:val="40"/>
             <w:tcBorders>
+              <w:bottom w:val="single" w:sz="18" w:space="0" w:color="auto"/>
+            </w:tcBorders>
+          </w:tcPr>
+          <w:p>
+            <w:pPr>
+              <w:spacing w:before="60" w:after="120"/>
+              <w:rPr>
+                <w:b/>
+                <w:bCs/>
+                <w:smallCaps/>
+                <w:lang w:val="en-US"/>
+              </w:rPr>
+            </w:pPr>
+          </w:p>
+        </w:tc>
+      </w:tr>
+      <w:tr>
+        <w:tc>
+          <w:tcPr>
+            <w:tcW w:w="9346" w:type="dxa"/>
+            <w:gridSpan w:val="40"/>
+            <w:tcBorders>
               <w:top w:val="single" w:sz="18" w:space="0" w:color="auto"/>
             </w:tcBorders>
           </w:tcPr>
@@ -14733,7 +14619,6 @@
                 <w:smallCaps/>
                 <w:lang w:val="en-US"/>
               </w:rPr>
-              <w:lastRenderedPageBreak/>
               <w:t>Teaching</w:t>
             </w:r>
           </w:p>
@@ -17444,6 +17329,41 @@
       <w:tr>
         <w:tc>
           <w:tcPr>
+            <w:tcW w:w="4103" w:type="dxa"/>
+            <w:gridSpan w:val="14"/>
+          </w:tcPr>
+          <w:p>
+            <w:pPr>
+              <w:jc w:val="right"/>
+              <w:rPr>
+                <w:i/>
+                <w:iCs/>
+                <w:sz w:val="20"/>
+                <w:szCs w:val="20"/>
+                <w:lang w:val="en-US"/>
+              </w:rPr>
+            </w:pPr>
+          </w:p>
+        </w:tc>
+        <w:tc>
+          <w:tcPr>
+            <w:tcW w:w="5243" w:type="dxa"/>
+            <w:gridSpan w:val="26"/>
+          </w:tcPr>
+          <w:p>
+            <w:pPr>
+              <w:rPr>
+                <w:sz w:val="20"/>
+                <w:szCs w:val="20"/>
+                <w:lang w:val="fr-FR"/>
+              </w:rPr>
+            </w:pPr>
+          </w:p>
+        </w:tc>
+      </w:tr>
+      <w:tr>
+        <w:tc>
+          <w:tcPr>
             <w:tcW w:w="9346" w:type="dxa"/>
             <w:gridSpan w:val="40"/>
           </w:tcPr>
@@ -17460,6 +17380,7 @@
                 <w:smallCaps/>
                 <w:lang w:val="en-US"/>
               </w:rPr>
+              <w:lastRenderedPageBreak/>
               <w:t>Lectures and Workshops</w:t>
             </w:r>
           </w:p>
@@ -21580,63 +21501,6 @@
           <w:tcPr>
             <w:tcW w:w="9346" w:type="dxa"/>
             <w:gridSpan w:val="40"/>
-          </w:tcPr>
-          <w:p>
-            <w:pPr>
-              <w:spacing w:before="60" w:after="120"/>
-              <w:rPr>
-                <w:b/>
-                <w:bCs/>
-                <w:smallCaps/>
-                <w:lang w:val="en-US"/>
-              </w:rPr>
-            </w:pPr>
-          </w:p>
-        </w:tc>
-      </w:tr>
-      <w:tr>
-        <w:tc>
-          <w:tcPr>
-            <w:tcW w:w="9346" w:type="dxa"/>
-            <w:gridSpan w:val="40"/>
-          </w:tcPr>
-          <w:p>
-            <w:pPr>
-              <w:spacing w:before="60" w:after="120"/>
-              <w:rPr>
-                <w:b/>
-                <w:bCs/>
-                <w:smallCaps/>
-                <w:lang w:val="en-US"/>
-              </w:rPr>
-            </w:pPr>
-          </w:p>
-        </w:tc>
-      </w:tr>
-      <w:tr>
-        <w:tc>
-          <w:tcPr>
-            <w:tcW w:w="9346" w:type="dxa"/>
-            <w:gridSpan w:val="40"/>
-          </w:tcPr>
-          <w:p>
-            <w:pPr>
-              <w:spacing w:before="60" w:after="120"/>
-              <w:rPr>
-                <w:b/>
-                <w:bCs/>
-                <w:smallCaps/>
-                <w:lang w:val="en-US"/>
-              </w:rPr>
-            </w:pPr>
-          </w:p>
-        </w:tc>
-      </w:tr>
-      <w:tr>
-        <w:tc>
-          <w:tcPr>
-            <w:tcW w:w="9346" w:type="dxa"/>
-            <w:gridSpan w:val="40"/>
             <w:tcBorders>
               <w:top w:val="single" w:sz="18" w:space="0" w:color="auto"/>
             </w:tcBorders>
@@ -21658,6 +21522,7 @@
                 <w:smallCaps/>
                 <w:lang w:val="en-US"/>
               </w:rPr>
+              <w:lastRenderedPageBreak/>
               <w:t>Professional Honors and Awards</w:t>
             </w:r>
           </w:p>

</xml_diff>